<commit_message>
laid out observer pattern
</commit_message>
<xml_diff>
--- a/project3/report.docx
+++ b/project3/report.docx
@@ -71,7 +71,7 @@
                           </a:ln>
                           <a:extLst>
                             <a:ext uri="{91240B29-F687-4f45-9708-019B960494DF}">
-                              <a14:hiddenLine xmlns:a14="http://schemas.microsoft.com/office/drawing/2010/main" xmlns:w="http://schemas.openxmlformats.org/wordprocessingml/2006/main" xmlns:w10="urn:schemas-microsoft-com:office:word" xmlns:v="urn:schemas-microsoft-com:vml" xmlns:o="urn:schemas-microsoft-com:office:office" xmlns:mv="urn:schemas-microsoft-com:mac:vml" xmlns:mo="http://schemas.microsoft.com/office/mac/office/2008/main" xmlns="" w="12700">
+                              <a14:hiddenLine xmlns="" xmlns:mo="http://schemas.microsoft.com/office/mac/office/2008/main" xmlns:mv="urn:schemas-microsoft-com:mac:vml" xmlns:o="urn:schemas-microsoft-com:office:office" xmlns:v="urn:schemas-microsoft-com:vml" xmlns:w10="urn:schemas-microsoft-com:office:word" xmlns:w="http://schemas.openxmlformats.org/wordprocessingml/2006/main" xmlns:a14="http://schemas.microsoft.com/office/drawing/2010/main" w="12700">
                                 <a:solidFill>
                                   <a:srgbClr val="000000"/>
                                 </a:solidFill>
@@ -109,7 +109,7 @@
                           </a:ln>
                           <a:extLst>
                             <a:ext uri="{91240B29-F687-4f45-9708-019B960494DF}">
-                              <a14:hiddenLine xmlns:a14="http://schemas.microsoft.com/office/drawing/2010/main" xmlns:w="http://schemas.openxmlformats.org/wordprocessingml/2006/main" xmlns:w10="urn:schemas-microsoft-com:office:word" xmlns:v="urn:schemas-microsoft-com:vml" xmlns:o="urn:schemas-microsoft-com:office:office" xmlns:mv="urn:schemas-microsoft-com:mac:vml" xmlns:mo="http://schemas.microsoft.com/office/mac/office/2008/main" xmlns="" w="12700">
+                              <a14:hiddenLine xmlns="" xmlns:mo="http://schemas.microsoft.com/office/mac/office/2008/main" xmlns:mv="urn:schemas-microsoft-com:mac:vml" xmlns:o="urn:schemas-microsoft-com:office:office" xmlns:v="urn:schemas-microsoft-com:vml" xmlns:w10="urn:schemas-microsoft-com:office:word" xmlns:w="http://schemas.openxmlformats.org/wordprocessingml/2006/main" xmlns:a14="http://schemas.microsoft.com/office/drawing/2010/main" w="12700">
                                 <a:solidFill>
                                   <a:srgbClr val="000000"/>
                                 </a:solidFill>
@@ -3840,14 +3840,14 @@
                         </a:ln>
                         <a:extLst>
                           <a:ext uri="{909E8E84-426E-40dd-AFC4-6F175D3DCCD1}">
-                            <a14:hiddenFill xmlns:a14="http://schemas.microsoft.com/office/drawing/2010/main" xmlns:w="http://schemas.openxmlformats.org/wordprocessingml/2006/main" xmlns:w10="urn:schemas-microsoft-com:office:word" xmlns:v="urn:schemas-microsoft-com:vml" xmlns:o="urn:schemas-microsoft-com:office:office" xmlns:mv="urn:schemas-microsoft-com:mac:vml" xmlns:mo="http://schemas.microsoft.com/office/mac/office/2008/main" xmlns="">
+                            <a14:hiddenFill xmlns="" xmlns:mo="http://schemas.microsoft.com/office/mac/office/2008/main" xmlns:mv="urn:schemas-microsoft-com:mac:vml" xmlns:o="urn:schemas-microsoft-com:office:office" xmlns:v="urn:schemas-microsoft-com:vml" xmlns:w10="urn:schemas-microsoft-com:office:word" xmlns:w="http://schemas.openxmlformats.org/wordprocessingml/2006/main" xmlns:a14="http://schemas.microsoft.com/office/drawing/2010/main">
                               <a:solidFill>
                                 <a:srgbClr val="FFFFFF"/>
                               </a:solidFill>
                             </a14:hiddenFill>
                           </a:ext>
                           <a:ext uri="{91240B29-F687-4f45-9708-019B960494DF}">
-                            <a14:hiddenLine xmlns:a14="http://schemas.microsoft.com/office/drawing/2010/main" xmlns:w="http://schemas.openxmlformats.org/wordprocessingml/2006/main" xmlns:w10="urn:schemas-microsoft-com:office:word" xmlns:v="urn:schemas-microsoft-com:vml" xmlns:o="urn:schemas-microsoft-com:office:office" xmlns:mv="urn:schemas-microsoft-com:mac:vml" xmlns:mo="http://schemas.microsoft.com/office/mac/office/2008/main" xmlns="" w="6350">
+                            <a14:hiddenLine xmlns="" xmlns:mo="http://schemas.microsoft.com/office/mac/office/2008/main" xmlns:mv="urn:schemas-microsoft-com:mac:vml" xmlns:o="urn:schemas-microsoft-com:office:office" xmlns:v="urn:schemas-microsoft-com:vml" xmlns:w10="urn:schemas-microsoft-com:office:word" xmlns:w="http://schemas.openxmlformats.org/wordprocessingml/2006/main" xmlns:a14="http://schemas.microsoft.com/office/drawing/2010/main" w="6350">
                               <a:solidFill>
                                 <a:srgbClr val="000000"/>
                               </a:solidFill>
@@ -4049,14 +4049,14 @@
                         </a:ln>
                         <a:extLst>
                           <a:ext uri="{909E8E84-426E-40dd-AFC4-6F175D3DCCD1}">
-                            <a14:hiddenFill xmlns:a14="http://schemas.microsoft.com/office/drawing/2010/main" xmlns:w="http://schemas.openxmlformats.org/wordprocessingml/2006/main" xmlns:w10="urn:schemas-microsoft-com:office:word" xmlns:v="urn:schemas-microsoft-com:vml" xmlns:o="urn:schemas-microsoft-com:office:office" xmlns:mv="urn:schemas-microsoft-com:mac:vml" xmlns:mo="http://schemas.microsoft.com/office/mac/office/2008/main" xmlns="">
+                            <a14:hiddenFill xmlns="" xmlns:mo="http://schemas.microsoft.com/office/mac/office/2008/main" xmlns:mv="urn:schemas-microsoft-com:mac:vml" xmlns:o="urn:schemas-microsoft-com:office:office" xmlns:v="urn:schemas-microsoft-com:vml" xmlns:w10="urn:schemas-microsoft-com:office:word" xmlns:w="http://schemas.openxmlformats.org/wordprocessingml/2006/main" xmlns:a14="http://schemas.microsoft.com/office/drawing/2010/main">
                               <a:solidFill>
                                 <a:srgbClr val="FFFFFF"/>
                               </a:solidFill>
                             </a14:hiddenFill>
                           </a:ext>
                           <a:ext uri="{91240B29-F687-4f45-9708-019B960494DF}">
-                            <a14:hiddenLine xmlns:a14="http://schemas.microsoft.com/office/drawing/2010/main" xmlns:w="http://schemas.openxmlformats.org/wordprocessingml/2006/main" xmlns:w10="urn:schemas-microsoft-com:office:word" xmlns:v="urn:schemas-microsoft-com:vml" xmlns:o="urn:schemas-microsoft-com:office:office" xmlns:mv="urn:schemas-microsoft-com:mac:vml" xmlns:mo="http://schemas.microsoft.com/office/mac/office/2008/main" xmlns="" w="6350">
+                            <a14:hiddenLine xmlns="" xmlns:mo="http://schemas.microsoft.com/office/mac/office/2008/main" xmlns:mv="urn:schemas-microsoft-com:mac:vml" xmlns:o="urn:schemas-microsoft-com:office:office" xmlns:v="urn:schemas-microsoft-com:vml" xmlns:w10="urn:schemas-microsoft-com:office:word" xmlns:w="http://schemas.openxmlformats.org/wordprocessingml/2006/main" xmlns:a14="http://schemas.microsoft.com/office/drawing/2010/main" w="6350">
                               <a:solidFill>
                                 <a:srgbClr val="000000"/>
                               </a:solidFill>
@@ -4227,6 +4227,12 @@
     </w:p>
     <w:sdt>
       <w:sdtPr>
+        <w:rPr>
+          <w:rFonts w:asciiTheme="minorHAnsi" w:eastAsiaTheme="minorHAnsi" w:hAnsiTheme="minorHAnsi" w:cstheme="minorBidi"/>
+          <w:color w:val="auto"/>
+          <w:sz w:val="22"/>
+          <w:szCs w:val="22"/>
+        </w:rPr>
         <w:id w:val="-531189199"/>
         <w:docPartObj>
           <w:docPartGallery w:val="Table of Contents"/>
@@ -4235,13 +4241,9 @@
       </w:sdtPr>
       <w:sdtEndPr>
         <w:rPr>
-          <w:rFonts w:asciiTheme="minorHAnsi" w:eastAsiaTheme="minorHAnsi" w:hAnsiTheme="minorHAnsi" w:cstheme="minorBidi"/>
           <w:b/>
           <w:bCs/>
           <w:noProof/>
-          <w:color w:val="auto"/>
-          <w:sz w:val="22"/>
-          <w:szCs w:val="22"/>
         </w:rPr>
       </w:sdtEndPr>
       <w:sdtContent>
@@ -4293,111 +4295,64 @@
           <w:r>
             <w:fldChar w:fldCharType="separate"/>
           </w:r>
-          <w:bookmarkStart w:id="0" w:name="_GoBack"/>
-          <w:bookmarkEnd w:id="0"/>
-          <w:r>
-            <w:rPr>
-              <w:rStyle w:val="Hyperlink"/>
-              <w:noProof/>
-            </w:rPr>
-            <w:fldChar w:fldCharType="begin"/>
-          </w:r>
-          <w:r>
-            <w:rPr>
-              <w:rStyle w:val="Hyperlink"/>
-              <w:noProof/>
-            </w:rPr>
-            <w:instrText xml:space="preserve"> </w:instrText>
-          </w:r>
-          <w:r>
-            <w:rPr>
-              <w:noProof/>
-            </w:rPr>
-            <w:instrText>HYPERLINK \l "_Toc497743446"</w:instrText>
-          </w:r>
-          <w:r>
-            <w:rPr>
-              <w:rStyle w:val="Hyperlink"/>
-              <w:noProof/>
-            </w:rPr>
-            <w:instrText xml:space="preserve"> </w:instrText>
-          </w:r>
-          <w:r>
-            <w:rPr>
-              <w:rStyle w:val="Hyperlink"/>
-              <w:noProof/>
-            </w:rPr>
-          </w:r>
-          <w:r>
-            <w:rPr>
-              <w:rStyle w:val="Hyperlink"/>
-              <w:noProof/>
-            </w:rPr>
-            <w:fldChar w:fldCharType="separate"/>
-          </w:r>
-          <w:r>
-            <w:rPr>
-              <w:rStyle w:val="Hyperlink"/>
-              <w:rFonts w:ascii="Times New Roman" w:hAnsi="Times New Roman" w:cs="Times New Roman"/>
-              <w:noProof/>
-            </w:rPr>
-            <w:t>Table of Figures</w:t>
-          </w:r>
-          <w:r>
-            <w:rPr>
-              <w:noProof/>
-              <w:webHidden/>
-            </w:rPr>
-            <w:tab/>
-          </w:r>
-          <w:r>
-            <w:rPr>
-              <w:noProof/>
-              <w:webHidden/>
-            </w:rPr>
-            <w:fldChar w:fldCharType="begin"/>
-          </w:r>
-          <w:r>
-            <w:rPr>
-              <w:noProof/>
-              <w:webHidden/>
-            </w:rPr>
-            <w:instrText xml:space="preserve"> PAGEREF _Toc497743446 \h </w:instrText>
-          </w:r>
-          <w:r>
-            <w:rPr>
-              <w:noProof/>
-              <w:webHidden/>
-            </w:rPr>
-          </w:r>
-          <w:r>
-            <w:rPr>
-              <w:noProof/>
-              <w:webHidden/>
-            </w:rPr>
-            <w:fldChar w:fldCharType="separate"/>
-          </w:r>
-          <w:r>
-            <w:rPr>
-              <w:noProof/>
-              <w:webHidden/>
-            </w:rPr>
-            <w:t>3</w:t>
-          </w:r>
-          <w:r>
-            <w:rPr>
-              <w:noProof/>
-              <w:webHidden/>
-            </w:rPr>
-            <w:fldChar w:fldCharType="end"/>
-          </w:r>
-          <w:r>
-            <w:rPr>
-              <w:rStyle w:val="Hyperlink"/>
-              <w:noProof/>
-            </w:rPr>
-            <w:fldChar w:fldCharType="end"/>
-          </w:r>
+          <w:hyperlink w:anchor="_Toc497743446" w:history="1">
+            <w:r>
+              <w:rPr>
+                <w:rStyle w:val="Hyperlink"/>
+                <w:rFonts w:ascii="Times New Roman" w:hAnsi="Times New Roman" w:cs="Times New Roman"/>
+                <w:noProof/>
+              </w:rPr>
+              <w:t>Table of Figures</w:t>
+            </w:r>
+            <w:r>
+              <w:rPr>
+                <w:noProof/>
+                <w:webHidden/>
+              </w:rPr>
+              <w:tab/>
+            </w:r>
+            <w:r>
+              <w:rPr>
+                <w:noProof/>
+                <w:webHidden/>
+              </w:rPr>
+              <w:fldChar w:fldCharType="begin"/>
+            </w:r>
+            <w:r>
+              <w:rPr>
+                <w:noProof/>
+                <w:webHidden/>
+              </w:rPr>
+              <w:instrText xml:space="preserve"> PAGEREF _Toc497743446 \h </w:instrText>
+            </w:r>
+            <w:r>
+              <w:rPr>
+                <w:noProof/>
+                <w:webHidden/>
+              </w:rPr>
+            </w:r>
+            <w:r>
+              <w:rPr>
+                <w:noProof/>
+                <w:webHidden/>
+              </w:rPr>
+              <w:fldChar w:fldCharType="separate"/>
+            </w:r>
+            <w:r>
+              <w:rPr>
+                <w:noProof/>
+                <w:webHidden/>
+              </w:rPr>
+              <w:t>3</w:t>
+            </w:r>
+            <w:r>
+              <w:rPr>
+                <w:noProof/>
+                <w:webHidden/>
+              </w:rPr>
+              <w:fldChar w:fldCharType="end"/>
+            </w:r>
+          </w:hyperlink>
         </w:p>
         <w:p>
           <w:pPr>
@@ -4528,7 +4483,7 @@
                 <w:noProof/>
                 <w:webHidden/>
               </w:rPr>
-              <w:t>8</w:t>
+              <w:t>9</w:t>
             </w:r>
             <w:r>
               <w:rPr>
@@ -4577,7 +4532,7 @@
           <w:color w:val="auto"/>
         </w:rPr>
       </w:pPr>
-      <w:bookmarkStart w:id="1" w:name="_Toc497743446"/>
+      <w:bookmarkStart w:id="0" w:name="_Toc497743446"/>
       <w:r>
         <w:rPr>
           <w:rFonts w:ascii="Times New Roman" w:hAnsi="Times New Roman" w:cs="Times New Roman"/>
@@ -4586,6 +4541,150 @@
         </w:rPr>
         <w:lastRenderedPageBreak/>
         <w:t>Table of Figures</w:t>
+      </w:r>
+      <w:bookmarkEnd w:id="0"/>
+    </w:p>
+    <w:p>
+      <w:pPr>
+        <w:pStyle w:val="TableofFigures"/>
+        <w:tabs>
+          <w:tab w:val="right" w:leader="dot" w:pos="9350"/>
+        </w:tabs>
+        <w:rPr>
+          <w:rFonts w:eastAsiaTheme="minorEastAsia"/>
+          <w:noProof/>
+        </w:rPr>
+      </w:pPr>
+      <w:r>
+        <w:rPr>
+          <w:rFonts w:ascii="Times New Roman" w:hAnsi="Times New Roman" w:cs="Times New Roman"/>
+          <w:sz w:val="24"/>
+        </w:rPr>
+        <w:fldChar w:fldCharType="begin"/>
+      </w:r>
+      <w:r>
+        <w:rPr>
+          <w:rFonts w:ascii="Times New Roman" w:hAnsi="Times New Roman" w:cs="Times New Roman"/>
+          <w:sz w:val="24"/>
+        </w:rPr>
+        <w:instrText xml:space="preserve"> TOC \h \z \c "Figure" </w:instrText>
+      </w:r>
+      <w:r>
+        <w:rPr>
+          <w:rFonts w:ascii="Times New Roman" w:hAnsi="Times New Roman" w:cs="Times New Roman"/>
+          <w:sz w:val="24"/>
+        </w:rPr>
+        <w:fldChar w:fldCharType="separate"/>
+      </w:r>
+      <w:hyperlink w:anchor="_Toc497745222" w:history="1">
+        <w:r>
+          <w:rPr>
+            <w:rStyle w:val="Hyperlink"/>
+            <w:rFonts w:ascii="Times New Roman" w:hAnsi="Times New Roman" w:cs="Times New Roman"/>
+            <w:noProof/>
+          </w:rPr>
+          <w:t>Figure 1. Subject-Observer Relationship</w:t>
+        </w:r>
+        <w:r>
+          <w:rPr>
+            <w:noProof/>
+            <w:webHidden/>
+          </w:rPr>
+          <w:tab/>
+        </w:r>
+        <w:r>
+          <w:rPr>
+            <w:noProof/>
+            <w:webHidden/>
+          </w:rPr>
+          <w:fldChar w:fldCharType="begin"/>
+        </w:r>
+        <w:r>
+          <w:rPr>
+            <w:noProof/>
+            <w:webHidden/>
+          </w:rPr>
+          <w:instrText xml:space="preserve"> PAGEREF _Toc497745222 \h </w:instrText>
+        </w:r>
+        <w:r>
+          <w:rPr>
+            <w:noProof/>
+            <w:webHidden/>
+          </w:rPr>
+        </w:r>
+        <w:r>
+          <w:rPr>
+            <w:noProof/>
+            <w:webHidden/>
+          </w:rPr>
+          <w:fldChar w:fldCharType="separate"/>
+        </w:r>
+        <w:r>
+          <w:rPr>
+            <w:noProof/>
+            <w:webHidden/>
+          </w:rPr>
+          <w:t>4</w:t>
+        </w:r>
+        <w:r>
+          <w:rPr>
+            <w:noProof/>
+            <w:webHidden/>
+          </w:rPr>
+          <w:fldChar w:fldCharType="end"/>
+        </w:r>
+      </w:hyperlink>
+    </w:p>
+    <w:p>
+      <w:pPr>
+        <w:spacing w:line="480" w:lineRule="auto"/>
+        <w:rPr>
+          <w:rFonts w:ascii="Times New Roman" w:hAnsi="Times New Roman" w:cs="Times New Roman"/>
+          <w:sz w:val="24"/>
+        </w:rPr>
+      </w:pPr>
+      <w:r>
+        <w:rPr>
+          <w:rFonts w:ascii="Times New Roman" w:hAnsi="Times New Roman" w:cs="Times New Roman"/>
+          <w:sz w:val="24"/>
+        </w:rPr>
+        <w:fldChar w:fldCharType="end"/>
+      </w:r>
+    </w:p>
+    <w:p>
+      <w:pPr>
+        <w:rPr>
+          <w:rFonts w:ascii="Times New Roman" w:hAnsi="Times New Roman" w:cs="Times New Roman"/>
+          <w:sz w:val="24"/>
+        </w:rPr>
+      </w:pPr>
+      <w:r>
+        <w:rPr>
+          <w:rFonts w:ascii="Times New Roman" w:hAnsi="Times New Roman" w:cs="Times New Roman"/>
+          <w:sz w:val="24"/>
+        </w:rPr>
+        <w:br w:type="page"/>
+      </w:r>
+    </w:p>
+    <w:p>
+      <w:pPr>
+        <w:pStyle w:val="Heading1"/>
+        <w:spacing w:line="480" w:lineRule="auto"/>
+        <w:rPr>
+          <w:rFonts w:ascii="Times New Roman" w:hAnsi="Times New Roman" w:cs="Times New Roman"/>
+          <w:b/>
+          <w:color w:val="auto"/>
+        </w:rPr>
+      </w:pPr>
+      <w:bookmarkStart w:id="1" w:name="_Toc497743447"/>
+      <w:r>
+        <w:rPr>
+          <w:rFonts w:ascii="Times New Roman" w:hAnsi="Times New Roman" w:cs="Times New Roman"/>
+          <w:b/>
+          <w:color w:val="auto"/>
+        </w:rPr>
+        <w:lastRenderedPageBreak/>
+        <w:t>Observer Pattern</w:t>
       </w:r>
       <w:bookmarkEnd w:id="1"/>
     </w:p>
@@ -4602,80 +4701,132 @@
           <w:rFonts w:ascii="Times New Roman" w:hAnsi="Times New Roman" w:cs="Times New Roman"/>
           <w:sz w:val="24"/>
         </w:rPr>
-        <w:fldChar w:fldCharType="begin"/>
-      </w:r>
-      <w:r>
-        <w:rPr>
-          <w:rFonts w:ascii="Times New Roman" w:hAnsi="Times New Roman" w:cs="Times New Roman"/>
-          <w:sz w:val="24"/>
-        </w:rPr>
-        <w:instrText xml:space="preserve"> TOC \h \z \c "Figure" </w:instrText>
-      </w:r>
-      <w:r>
-        <w:rPr>
-          <w:rFonts w:ascii="Times New Roman" w:hAnsi="Times New Roman" w:cs="Times New Roman"/>
-          <w:sz w:val="24"/>
-        </w:rPr>
-        <w:fldChar w:fldCharType="separate"/>
-      </w:r>
-      <w:r>
-        <w:rPr>
-          <w:rFonts w:ascii="Times New Roman" w:hAnsi="Times New Roman" w:cs="Times New Roman"/>
-          <w:b/>
-          <w:bCs/>
-          <w:noProof/>
-          <w:sz w:val="24"/>
-        </w:rPr>
-        <w:t>No table of figures entries found.</w:t>
-      </w:r>
-      <w:r>
-        <w:rPr>
-          <w:rFonts w:ascii="Times New Roman" w:hAnsi="Times New Roman" w:cs="Times New Roman"/>
-          <w:sz w:val="24"/>
-        </w:rPr>
-        <w:fldChar w:fldCharType="end"/>
-      </w:r>
-    </w:p>
-    <w:p>
-      <w:pPr>
-        <w:rPr>
-          <w:rFonts w:ascii="Times New Roman" w:hAnsi="Times New Roman" w:cs="Times New Roman"/>
-          <w:sz w:val="24"/>
-        </w:rPr>
-      </w:pPr>
-      <w:r>
-        <w:rPr>
-          <w:rFonts w:ascii="Times New Roman" w:hAnsi="Times New Roman" w:cs="Times New Roman"/>
-          <w:sz w:val="24"/>
-        </w:rPr>
-        <w:br w:type="page"/>
-      </w:r>
-    </w:p>
-    <w:p>
-      <w:pPr>
-        <w:pStyle w:val="Heading1"/>
-        <w:spacing w:line="480" w:lineRule="auto"/>
-        <w:rPr>
-          <w:rFonts w:ascii="Times New Roman" w:hAnsi="Times New Roman" w:cs="Times New Roman"/>
-          <w:b/>
-          <w:color w:val="auto"/>
-        </w:rPr>
-      </w:pPr>
-      <w:bookmarkStart w:id="2" w:name="_Toc497743447"/>
-      <w:r>
-        <w:rPr>
-          <w:rFonts w:ascii="Times New Roman" w:hAnsi="Times New Roman" w:cs="Times New Roman"/>
-          <w:b/>
-          <w:color w:val="auto"/>
-        </w:rPr>
-        <w:lastRenderedPageBreak/>
-        <w:t>Observer Pattern</w:t>
-      </w:r>
-      <w:bookmarkEnd w:id="2"/>
+        <w:t xml:space="preserve">The Observer pattern is one of the most widely used patterns in all of software development. Using it, observers </w:t>
+      </w:r>
+      <w:r>
+        <w:rPr>
+          <w:rFonts w:ascii="Times New Roman" w:hAnsi="Times New Roman" w:cs="Times New Roman"/>
+          <w:sz w:val="24"/>
+        </w:rPr>
+        <w:t>can</w:t>
+      </w:r>
+      <w:r>
+        <w:rPr>
+          <w:rFonts w:ascii="Times New Roman" w:hAnsi="Times New Roman" w:cs="Times New Roman"/>
+          <w:sz w:val="24"/>
+        </w:rPr>
+        <w:t xml:space="preserve"> request information from subjects at any time, thereby promoting the idea of loosely-coupled objects.</w:t>
+      </w:r>
+      <w:r>
+        <w:rPr>
+          <w:rFonts w:ascii="Times New Roman" w:hAnsi="Times New Roman" w:cs="Times New Roman"/>
+          <w:sz w:val="24"/>
+        </w:rPr>
+        <w:t xml:space="preserve"> </w:t>
+      </w:r>
+      <w:r>
+        <w:rPr>
+          <w:rFonts w:ascii="Times New Roman" w:hAnsi="Times New Roman" w:cs="Times New Roman"/>
+          <w:sz w:val="24"/>
+        </w:rPr>
+        <w:t>Like</w:t>
+      </w:r>
+      <w:r>
+        <w:rPr>
+          <w:rFonts w:ascii="Times New Roman" w:hAnsi="Times New Roman" w:cs="Times New Roman"/>
+          <w:sz w:val="24"/>
+        </w:rPr>
+        <w:t xml:space="preserve"> a newspaper subscription service, observers can decide </w:t>
+      </w:r>
+      <w:r>
+        <w:rPr>
+          <w:rFonts w:ascii="Times New Roman" w:hAnsi="Times New Roman" w:cs="Times New Roman"/>
+          <w:sz w:val="24"/>
+        </w:rPr>
+        <w:t>if</w:t>
+      </w:r>
+      <w:r>
+        <w:rPr>
+          <w:rFonts w:ascii="Times New Roman" w:hAnsi="Times New Roman" w:cs="Times New Roman"/>
+          <w:sz w:val="24"/>
+        </w:rPr>
+        <w:t xml:space="preserve"> they want to remain subscribed to the subject, the newspaper in this example.</w:t>
+      </w:r>
+      <w:r>
+        <w:rPr>
+          <w:rFonts w:ascii="Times New Roman" w:hAnsi="Times New Roman" w:cs="Times New Roman"/>
+          <w:sz w:val="24"/>
+        </w:rPr>
+        <w:t xml:space="preserve"> Every week, the subject updates the observer with a </w:t>
+      </w:r>
+      <w:r>
+        <w:rPr>
+          <w:rFonts w:ascii="Times New Roman" w:hAnsi="Times New Roman" w:cs="Times New Roman"/>
+          <w:sz w:val="24"/>
+        </w:rPr>
+        <w:t>brand-new</w:t>
+      </w:r>
+      <w:r>
+        <w:rPr>
+          <w:rFonts w:ascii="Times New Roman" w:hAnsi="Times New Roman" w:cs="Times New Roman"/>
+          <w:sz w:val="24"/>
+        </w:rPr>
+        <w:t xml:space="preserve"> newspaper.</w:t>
+      </w:r>
+      <w:r>
+        <w:rPr>
+          <w:rFonts w:ascii="Times New Roman" w:hAnsi="Times New Roman" w:cs="Times New Roman"/>
+          <w:sz w:val="24"/>
+        </w:rPr>
+        <w:t xml:space="preserve"> The Observer pattern is built into the JDK; however, we would like to create our own Observer pattern in our </w:t>
+      </w:r>
+      <w:r>
+        <w:rPr>
+          <w:rFonts w:ascii="Times New Roman" w:hAnsi="Times New Roman" w:cs="Times New Roman"/>
+          <w:sz w:val="24"/>
+        </w:rPr>
+        <w:t>chosen</w:t>
+      </w:r>
+      <w:r>
+        <w:rPr>
+          <w:rFonts w:ascii="Times New Roman" w:hAnsi="Times New Roman" w:cs="Times New Roman"/>
+          <w:sz w:val="24"/>
+        </w:rPr>
+        <w:t xml:space="preserve"> language of C#.</w:t>
+      </w:r>
+      <w:r>
+        <w:rPr>
+          <w:rFonts w:ascii="Times New Roman" w:hAnsi="Times New Roman" w:cs="Times New Roman"/>
+          <w:sz w:val="24"/>
+        </w:rPr>
+        <w:t xml:space="preserve"> In the following project, we will create our own Observer class </w:t>
+      </w:r>
+      <w:r>
+        <w:rPr>
+          <w:rFonts w:ascii="Times New Roman" w:hAnsi="Times New Roman" w:cs="Times New Roman"/>
+          <w:sz w:val="24"/>
+        </w:rPr>
+        <w:t>and interface and Subject class and interface. We will then</w:t>
+      </w:r>
+      <w:r>
+        <w:rPr>
+          <w:rFonts w:ascii="Times New Roman" w:hAnsi="Times New Roman" w:cs="Times New Roman"/>
+          <w:sz w:val="24"/>
+        </w:rPr>
+        <w:t xml:space="preserve"> incorporate them together in a one-to-many relationship to implement the Observer pattern.</w:t>
+      </w:r>
+      <w:r>
+        <w:rPr>
+          <w:rFonts w:ascii="Times New Roman" w:hAnsi="Times New Roman" w:cs="Times New Roman"/>
+          <w:sz w:val="24"/>
+        </w:rPr>
+        <w:t xml:space="preserve"> A general outline of the relationship between the Subject and Observer is shown in Figure 1, below.</w:t>
+      </w:r>
     </w:p>
     <w:p>
       <w:pPr>
         <w:spacing w:line="480" w:lineRule="auto"/>
+        <w:jc w:val="center"/>
         <w:rPr>
           <w:rFonts w:ascii="Times New Roman" w:hAnsi="Times New Roman" w:cs="Times New Roman"/>
           <w:sz w:val="24"/>
@@ -4684,23 +4835,233 @@
       <w:r>
         <w:rPr>
           <w:rFonts w:ascii="Times New Roman" w:hAnsi="Times New Roman" w:cs="Times New Roman"/>
-          <w:sz w:val="24"/>
-        </w:rPr>
-        <w:t xml:space="preserve">The Observer pattern is one of the most widely used patterns in all of software development. Using it, observers </w:t>
-      </w:r>
-      <w:r>
-        <w:rPr>
-          <w:rFonts w:ascii="Times New Roman" w:hAnsi="Times New Roman" w:cs="Times New Roman"/>
-          <w:sz w:val="24"/>
-        </w:rPr>
-        <w:t>can</w:t>
-      </w:r>
-      <w:r>
-        <w:rPr>
-          <w:rFonts w:ascii="Times New Roman" w:hAnsi="Times New Roman" w:cs="Times New Roman"/>
-          <w:sz w:val="24"/>
-        </w:rPr>
-        <w:t xml:space="preserve"> request information from subjects at any time, thereby promoting the idea of loosely-coupled objects.</w:t>
+          <w:noProof/>
+          <w:sz w:val="24"/>
+        </w:rPr>
+        <w:drawing>
+          <wp:inline distT="0" distB="0" distL="0" distR="0">
+            <wp:extent cx="3648075" cy="2733675"/>
+            <wp:effectExtent l="0" t="0" r="9525" b="9525"/>
+            <wp:docPr id="1" name="Picture 1"/>
+            <wp:cNvGraphicFramePr>
+              <a:graphicFrameLocks xmlns:a="http://schemas.openxmlformats.org/drawingml/2006/main" noChangeAspect="1"/>
+            </wp:cNvGraphicFramePr>
+            <a:graphic xmlns:a="http://schemas.openxmlformats.org/drawingml/2006/main">
+              <a:graphicData uri="http://schemas.openxmlformats.org/drawingml/2006/picture">
+                <pic:pic xmlns:pic="http://schemas.openxmlformats.org/drawingml/2006/picture">
+                  <pic:nvPicPr>
+                    <pic:cNvPr id="0" name="Picture 1"/>
+                    <pic:cNvPicPr>
+                      <a:picLocks noChangeAspect="1" noChangeArrowheads="1"/>
+                    </pic:cNvPicPr>
+                  </pic:nvPicPr>
+                  <pic:blipFill rotWithShape="1">
+                    <a:blip r:embed="rId7">
+                      <a:extLst>
+                        <a:ext uri="{28A0092B-C50C-407E-A947-70E740481C1C}">
+                          <a14:useLocalDpi xmlns:a14="http://schemas.microsoft.com/office/drawing/2010/main" val="0"/>
+                        </a:ext>
+                      </a:extLst>
+                    </a:blip>
+                    <a:srcRect l="1478" r="4187"/>
+                    <a:stretch/>
+                  </pic:blipFill>
+                  <pic:spPr bwMode="auto">
+                    <a:xfrm>
+                      <a:off x="0" y="0"/>
+                      <a:ext cx="3648075" cy="2733675"/>
+                    </a:xfrm>
+                    <a:prstGeom prst="rect">
+                      <a:avLst/>
+                    </a:prstGeom>
+                    <a:noFill/>
+                    <a:ln>
+                      <a:noFill/>
+                    </a:ln>
+                    <a:extLst>
+                      <a:ext uri="{53640926-AAD7-44D8-BBD7-CCE9431645EC}">
+                        <a14:shadowObscured xmlns:a14="http://schemas.microsoft.com/office/drawing/2010/main"/>
+                      </a:ext>
+                    </a:extLst>
+                  </pic:spPr>
+                </pic:pic>
+              </a:graphicData>
+            </a:graphic>
+          </wp:inline>
+        </w:drawing>
+      </w:r>
+    </w:p>
+    <w:p>
+      <w:pPr>
+        <w:pStyle w:val="Caption"/>
+        <w:spacing w:line="480" w:lineRule="auto"/>
+        <w:rPr>
+          <w:rFonts w:ascii="Times New Roman" w:hAnsi="Times New Roman" w:cs="Times New Roman"/>
+          <w:i w:val="0"/>
+          <w:color w:val="auto"/>
+          <w:sz w:val="24"/>
+        </w:rPr>
+      </w:pPr>
+      <w:bookmarkStart w:id="2" w:name="_Toc497745222"/>
+      <w:r>
+        <w:rPr>
+          <w:rFonts w:ascii="Times New Roman" w:hAnsi="Times New Roman" w:cs="Times New Roman"/>
+          <w:i w:val="0"/>
+          <w:color w:val="auto"/>
+          <w:sz w:val="24"/>
+        </w:rPr>
+        <w:t xml:space="preserve">Figure </w:t>
+      </w:r>
+      <w:r>
+        <w:rPr>
+          <w:rFonts w:ascii="Times New Roman" w:hAnsi="Times New Roman" w:cs="Times New Roman"/>
+          <w:i w:val="0"/>
+          <w:color w:val="auto"/>
+          <w:sz w:val="24"/>
+        </w:rPr>
+        <w:fldChar w:fldCharType="begin"/>
+      </w:r>
+      <w:r>
+        <w:rPr>
+          <w:rFonts w:ascii="Times New Roman" w:hAnsi="Times New Roman" w:cs="Times New Roman"/>
+          <w:i w:val="0"/>
+          <w:color w:val="auto"/>
+          <w:sz w:val="24"/>
+        </w:rPr>
+        <w:instrText xml:space="preserve"> SEQ Figure \* ARABIC </w:instrText>
+      </w:r>
+      <w:r>
+        <w:rPr>
+          <w:rFonts w:ascii="Times New Roman" w:hAnsi="Times New Roman" w:cs="Times New Roman"/>
+          <w:i w:val="0"/>
+          <w:color w:val="auto"/>
+          <w:sz w:val="24"/>
+        </w:rPr>
+        <w:fldChar w:fldCharType="separate"/>
+      </w:r>
+      <w:r>
+        <w:rPr>
+          <w:rFonts w:ascii="Times New Roman" w:hAnsi="Times New Roman" w:cs="Times New Roman"/>
+          <w:i w:val="0"/>
+          <w:noProof/>
+          <w:color w:val="auto"/>
+          <w:sz w:val="24"/>
+        </w:rPr>
+        <w:t>1</w:t>
+      </w:r>
+      <w:r>
+        <w:rPr>
+          <w:rFonts w:ascii="Times New Roman" w:hAnsi="Times New Roman" w:cs="Times New Roman"/>
+          <w:i w:val="0"/>
+          <w:color w:val="auto"/>
+          <w:sz w:val="24"/>
+        </w:rPr>
+        <w:fldChar w:fldCharType="end"/>
+      </w:r>
+      <w:r>
+        <w:rPr>
+          <w:rFonts w:ascii="Times New Roman" w:hAnsi="Times New Roman" w:cs="Times New Roman"/>
+          <w:i w:val="0"/>
+          <w:color w:val="auto"/>
+          <w:sz w:val="24"/>
+        </w:rPr>
+        <w:t>. Subject-Observer Relationship</w:t>
+      </w:r>
+      <w:bookmarkEnd w:id="2"/>
+    </w:p>
+    <w:p/>
+    <w:p>
+      <w:pPr>
+        <w:spacing w:line="480" w:lineRule="auto"/>
+        <w:rPr>
+          <w:rFonts w:ascii="Times New Roman" w:hAnsi="Times New Roman" w:cs="Times New Roman"/>
+          <w:sz w:val="24"/>
+        </w:rPr>
+      </w:pPr>
+      <w:r>
+        <w:rPr>
+          <w:rFonts w:ascii="Times New Roman" w:hAnsi="Times New Roman" w:cs="Times New Roman"/>
+          <w:sz w:val="24"/>
+        </w:rPr>
+        <w:lastRenderedPageBreak/>
+        <w:t xml:space="preserve">In our example, the </w:t>
+      </w:r>
+      <w:r>
+        <w:rPr>
+          <w:rFonts w:ascii="Times New Roman" w:hAnsi="Times New Roman" w:cs="Times New Roman"/>
+          <w:sz w:val="24"/>
+        </w:rPr>
+        <w:t xml:space="preserve">Subject class will </w:t>
+      </w:r>
+      <w:r>
+        <w:rPr>
+          <w:rFonts w:ascii="Times New Roman" w:hAnsi="Times New Roman" w:cs="Times New Roman"/>
+          <w:sz w:val="24"/>
+        </w:rPr>
+        <w:t>contain data</w:t>
+      </w:r>
+      <w:r>
+        <w:rPr>
+          <w:rFonts w:ascii="Times New Roman" w:hAnsi="Times New Roman" w:cs="Times New Roman"/>
+          <w:sz w:val="24"/>
+        </w:rPr>
+        <w:t xml:space="preserve"> for each player in a soccer match</w:t>
+      </w:r>
+      <w:r>
+        <w:rPr>
+          <w:rFonts w:ascii="Times New Roman" w:hAnsi="Times New Roman" w:cs="Times New Roman"/>
+          <w:sz w:val="24"/>
+        </w:rPr>
+        <w:t xml:space="preserve">. This data will include number of minutes played, number of miles run, goals, assists, shots, </w:t>
+      </w:r>
+      <w:r>
+        <w:rPr>
+          <w:rFonts w:ascii="Times New Roman" w:hAnsi="Times New Roman" w:cs="Times New Roman"/>
+          <w:sz w:val="24"/>
+        </w:rPr>
+        <w:t xml:space="preserve">shots on goal, tackles, </w:t>
+      </w:r>
+      <w:r>
+        <w:rPr>
+          <w:rFonts w:ascii="Times New Roman" w:hAnsi="Times New Roman" w:cs="Times New Roman"/>
+          <w:sz w:val="24"/>
+        </w:rPr>
+        <w:t>clearances, and save</w:t>
+      </w:r>
+      <w:r>
+        <w:rPr>
+          <w:rFonts w:ascii="Times New Roman" w:hAnsi="Times New Roman" w:cs="Times New Roman"/>
+          <w:sz w:val="24"/>
+        </w:rPr>
+        <w:t xml:space="preserve">s. Every minute of match time, </w:t>
+      </w:r>
+      <w:r>
+        <w:rPr>
+          <w:rFonts w:ascii="Times New Roman" w:hAnsi="Times New Roman" w:cs="Times New Roman"/>
+          <w:sz w:val="24"/>
+        </w:rPr>
+        <w:t xml:space="preserve">an Observer class will request </w:t>
+      </w:r>
+      <w:r>
+        <w:rPr>
+          <w:rFonts w:ascii="Times New Roman" w:hAnsi="Times New Roman" w:cs="Times New Roman"/>
+          <w:sz w:val="24"/>
+        </w:rPr>
+        <w:t>certain</w:t>
+      </w:r>
+      <w:r>
+        <w:rPr>
+          <w:rFonts w:ascii="Times New Roman" w:hAnsi="Times New Roman" w:cs="Times New Roman"/>
+          <w:sz w:val="24"/>
+        </w:rPr>
+        <w:t xml:space="preserve"> information from the Subject class</w:t>
+      </w:r>
+      <w:r>
+        <w:rPr>
+          <w:rFonts w:ascii="Times New Roman" w:hAnsi="Times New Roman" w:cs="Times New Roman"/>
+          <w:sz w:val="24"/>
+        </w:rPr>
+        <w:t>.</w:t>
       </w:r>
       <w:r>
         <w:rPr>
@@ -4714,77 +5075,151 @@
           <w:rFonts w:ascii="Times New Roman" w:hAnsi="Times New Roman" w:cs="Times New Roman"/>
           <w:sz w:val="24"/>
         </w:rPr>
-        <w:t>Like</w:t>
-      </w:r>
-      <w:r>
-        <w:rPr>
-          <w:rFonts w:ascii="Times New Roman" w:hAnsi="Times New Roman" w:cs="Times New Roman"/>
-          <w:sz w:val="24"/>
-        </w:rPr>
-        <w:t xml:space="preserve"> a newspaper subscription service, observers can decide </w:t>
-      </w:r>
-      <w:r>
-        <w:rPr>
-          <w:rFonts w:ascii="Times New Roman" w:hAnsi="Times New Roman" w:cs="Times New Roman"/>
-          <w:sz w:val="24"/>
-        </w:rPr>
-        <w:t>if</w:t>
-      </w:r>
-      <w:r>
-        <w:rPr>
-          <w:rFonts w:ascii="Times New Roman" w:hAnsi="Times New Roman" w:cs="Times New Roman"/>
-          <w:sz w:val="24"/>
-        </w:rPr>
-        <w:t xml:space="preserve"> they want to remain subscribed to the subject, the newspaper in this example.</w:t>
-      </w:r>
-      <w:r>
-        <w:rPr>
-          <w:rFonts w:ascii="Times New Roman" w:hAnsi="Times New Roman" w:cs="Times New Roman"/>
-          <w:sz w:val="24"/>
-        </w:rPr>
-        <w:t xml:space="preserve"> Every week, the subject updates the observer with a </w:t>
-      </w:r>
-      <w:r>
-        <w:rPr>
-          <w:rFonts w:ascii="Times New Roman" w:hAnsi="Times New Roman" w:cs="Times New Roman"/>
-          <w:sz w:val="24"/>
-        </w:rPr>
-        <w:t>brand-new</w:t>
-      </w:r>
-      <w:r>
-        <w:rPr>
-          <w:rFonts w:ascii="Times New Roman" w:hAnsi="Times New Roman" w:cs="Times New Roman"/>
-          <w:sz w:val="24"/>
-        </w:rPr>
-        <w:t xml:space="preserve"> newspaper.</w:t>
-      </w:r>
-      <w:r>
-        <w:rPr>
-          <w:rFonts w:ascii="Times New Roman" w:hAnsi="Times New Roman" w:cs="Times New Roman"/>
-          <w:sz w:val="24"/>
-        </w:rPr>
-        <w:t xml:space="preserve"> The Observer pattern is built into the JDK; however, we would like to create our own Observer pattern in our </w:t>
-      </w:r>
-      <w:r>
-        <w:rPr>
-          <w:rFonts w:ascii="Times New Roman" w:hAnsi="Times New Roman" w:cs="Times New Roman"/>
-          <w:sz w:val="24"/>
-        </w:rPr>
-        <w:t>chosen</w:t>
-      </w:r>
-      <w:r>
-        <w:rPr>
-          <w:rFonts w:ascii="Times New Roman" w:hAnsi="Times New Roman" w:cs="Times New Roman"/>
-          <w:sz w:val="24"/>
-        </w:rPr>
-        <w:t xml:space="preserve"> language of C#.</w:t>
-      </w:r>
-      <w:r>
-        <w:rPr>
-          <w:rFonts w:ascii="Times New Roman" w:hAnsi="Times New Roman" w:cs="Times New Roman"/>
-          <w:sz w:val="24"/>
-        </w:rPr>
-        <w:t xml:space="preserve"> In the following project, we will create our own Observer class and Subject class and incorporate them together in a one-to-many relationship to implement the Observer pattern.</w:t>
+        <w:t>T</w:t>
+      </w:r>
+      <w:r>
+        <w:rPr>
+          <w:rFonts w:ascii="Times New Roman" w:hAnsi="Times New Roman" w:cs="Times New Roman"/>
+          <w:sz w:val="24"/>
+        </w:rPr>
+        <w:t xml:space="preserve">he two Observer classes in this </w:t>
+      </w:r>
+      <w:r>
+        <w:rPr>
+          <w:rFonts w:ascii="Times New Roman" w:hAnsi="Times New Roman" w:cs="Times New Roman"/>
+          <w:sz w:val="24"/>
+        </w:rPr>
+        <w:t>project, a</w:t>
+      </w:r>
+      <w:r>
+        <w:rPr>
+          <w:rFonts w:ascii="Times New Roman" w:hAnsi="Times New Roman" w:cs="Times New Roman"/>
+          <w:sz w:val="24"/>
+        </w:rPr>
+        <w:t xml:space="preserve"> statistical analysis </w:t>
+      </w:r>
+      <w:r>
+        <w:rPr>
+          <w:rFonts w:ascii="Times New Roman" w:hAnsi="Times New Roman" w:cs="Times New Roman"/>
+          <w:sz w:val="24"/>
+        </w:rPr>
+        <w:t>for all players and a</w:t>
+      </w:r>
+      <w:r>
+        <w:rPr>
+          <w:rFonts w:ascii="Times New Roman" w:hAnsi="Times New Roman" w:cs="Times New Roman"/>
+          <w:sz w:val="24"/>
+        </w:rPr>
+        <w:t>n overview of the</w:t>
+      </w:r>
+      <w:r>
+        <w:rPr>
+          <w:rFonts w:ascii="Times New Roman" w:hAnsi="Times New Roman" w:cs="Times New Roman"/>
+          <w:sz w:val="24"/>
+        </w:rPr>
+        <w:t xml:space="preserve"> current stats for each team</w:t>
+      </w:r>
+      <w:r>
+        <w:rPr>
+          <w:rFonts w:ascii="Times New Roman" w:hAnsi="Times New Roman" w:cs="Times New Roman"/>
+          <w:sz w:val="24"/>
+        </w:rPr>
+        <w:t xml:space="preserve">, </w:t>
+      </w:r>
+      <w:r>
+        <w:rPr>
+          <w:rFonts w:ascii="Times New Roman" w:hAnsi="Times New Roman" w:cs="Times New Roman"/>
+          <w:sz w:val="24"/>
+        </w:rPr>
+        <w:t>will then be displayed</w:t>
+      </w:r>
+      <w:r>
+        <w:rPr>
+          <w:rFonts w:ascii="Times New Roman" w:hAnsi="Times New Roman" w:cs="Times New Roman"/>
+          <w:sz w:val="24"/>
+        </w:rPr>
+        <w:t>.</w:t>
+      </w:r>
+    </w:p>
+    <w:p>
+      <w:pPr>
+        <w:spacing w:line="480" w:lineRule="auto"/>
+        <w:rPr>
+          <w:rFonts w:ascii="Times New Roman" w:hAnsi="Times New Roman" w:cs="Times New Roman"/>
+          <w:sz w:val="24"/>
+        </w:rPr>
+      </w:pPr>
+    </w:p>
+    <w:p>
+      <w:pPr>
+        <w:spacing w:line="480" w:lineRule="auto"/>
+        <w:rPr>
+          <w:rFonts w:ascii="Times New Roman" w:hAnsi="Times New Roman" w:cs="Times New Roman"/>
+          <w:sz w:val="24"/>
+        </w:rPr>
+      </w:pPr>
+      <w:r>
+        <w:rPr>
+          <w:rFonts w:ascii="Times New Roman" w:hAnsi="Times New Roman" w:cs="Times New Roman"/>
+          <w:sz w:val="24"/>
+        </w:rPr>
+        <w:t>To begin</w:t>
+      </w:r>
+      <w:r>
+        <w:rPr>
+          <w:rFonts w:ascii="Times New Roman" w:hAnsi="Times New Roman" w:cs="Times New Roman"/>
+          <w:sz w:val="24"/>
+        </w:rPr>
+        <w:t>, we set up</w:t>
+      </w:r>
+      <w:r>
+        <w:rPr>
+          <w:rFonts w:ascii="Times New Roman" w:hAnsi="Times New Roman" w:cs="Times New Roman"/>
+          <w:sz w:val="24"/>
+        </w:rPr>
+        <w:t xml:space="preserve"> a test suite that outlines the </w:t>
+      </w:r>
+      <w:r>
+        <w:rPr>
+          <w:rFonts w:ascii="Times New Roman" w:hAnsi="Times New Roman" w:cs="Times New Roman"/>
+          <w:sz w:val="24"/>
+        </w:rPr>
+        <w:t xml:space="preserve">various methods and </w:t>
+      </w:r>
+      <w:r>
+        <w:rPr>
+          <w:rFonts w:ascii="Times New Roman" w:hAnsi="Times New Roman" w:cs="Times New Roman"/>
+          <w:sz w:val="24"/>
+        </w:rPr>
+        <w:t xml:space="preserve">variables </w:t>
+      </w:r>
+      <w:r>
+        <w:rPr>
+          <w:rFonts w:ascii="Times New Roman" w:hAnsi="Times New Roman" w:cs="Times New Roman"/>
+          <w:sz w:val="24"/>
+        </w:rPr>
+        <w:t xml:space="preserve">that </w:t>
+      </w:r>
+      <w:r>
+        <w:rPr>
+          <w:rFonts w:ascii="Times New Roman" w:hAnsi="Times New Roman" w:cs="Times New Roman"/>
+          <w:sz w:val="24"/>
+        </w:rPr>
+        <w:t>w</w:t>
+      </w:r>
+      <w:r>
+        <w:rPr>
+          <w:rFonts w:ascii="Times New Roman" w:hAnsi="Times New Roman" w:cs="Times New Roman"/>
+          <w:sz w:val="24"/>
+        </w:rPr>
+        <w:t>e</w:t>
+      </w:r>
+      <w:r>
+        <w:rPr>
+          <w:rFonts w:ascii="Times New Roman" w:hAnsi="Times New Roman" w:cs="Times New Roman"/>
+          <w:sz w:val="24"/>
+        </w:rPr>
+        <w:t xml:space="preserve"> believe this test will utilize.</w:t>
       </w:r>
     </w:p>
     <w:p>
@@ -4847,7 +5282,7 @@
                     </pic:cNvPicPr>
                   </pic:nvPicPr>
                   <pic:blipFill>
-                    <a:blip r:embed="rId7">
+                    <a:blip r:embed="rId8">
                       <a:extLst>
                         <a:ext uri="{28A0092B-C50C-407E-A947-70E740481C1C}">
                           <a14:useLocalDpi xmlns:a14="http://schemas.microsoft.com/office/drawing/2010/main" val="0"/>
@@ -4921,7 +5356,7 @@
                     </pic:cNvPicPr>
                   </pic:nvPicPr>
                   <pic:blipFill>
-                    <a:blip r:embed="rId8">
+                    <a:blip r:embed="rId9">
                       <a:extLst>
                         <a:ext uri="{28A0092B-C50C-407E-A947-70E740481C1C}">
                           <a14:useLocalDpi xmlns:a14="http://schemas.microsoft.com/office/drawing/2010/main" val="0"/>
@@ -4995,7 +5430,7 @@
                     </pic:cNvPicPr>
                   </pic:nvPicPr>
                   <pic:blipFill>
-                    <a:blip r:embed="rId9">
+                    <a:blip r:embed="rId10">
                       <a:extLst>
                         <a:ext uri="{28A0092B-C50C-407E-A947-70E740481C1C}">
                           <a14:useLocalDpi xmlns:a14="http://schemas.microsoft.com/office/drawing/2010/main" val="0"/>
@@ -5068,7 +5503,7 @@
                     </pic:cNvPicPr>
                   </pic:nvPicPr>
                   <pic:blipFill>
-                    <a:blip r:embed="rId10">
+                    <a:blip r:embed="rId11">
                       <a:extLst>
                         <a:ext uri="{28A0092B-C50C-407E-A947-70E740481C1C}">
                           <a14:useLocalDpi xmlns:a14="http://schemas.microsoft.com/office/drawing/2010/main" val="0"/>
@@ -5160,11 +5595,13 @@
           <w:rFonts w:ascii="Times New Roman" w:hAnsi="Times New Roman" w:cs="Times New Roman"/>
           <w:sz w:val="24"/>
         </w:rPr>
-        <w:t>Book</w:t>
-      </w:r>
+        <w:t>Freeman, E., &amp; Freeman, E. (2005). Head First Design Patterns. O'Reilly.</w:t>
+      </w:r>
+      <w:bookmarkStart w:id="4" w:name="_GoBack"/>
+      <w:bookmarkEnd w:id="4"/>
     </w:p>
     <w:sectPr>
-      <w:footerReference w:type="default" r:id="rId11"/>
+      <w:footerReference w:type="default" r:id="rId12"/>
       <w:pgSz w:w="12240" w:h="15840"/>
       <w:pgMar w:top="1440" w:right="1440" w:bottom="1440" w:left="1440" w:header="720" w:footer="720" w:gutter="0"/>
       <w:cols w:space="720"/>
@@ -5254,7 +5691,7 @@
             <w:noProof/>
             <w:sz w:val="24"/>
           </w:rPr>
-          <w:t>8</w:t>
+          <w:t>9</w:t>
         </w:r>
         <w:r>
           <w:rPr>
@@ -6160,7 +6597,7 @@
 </file>
 
 <file path=customXml/itemProps1.xml><?xml version="1.0" encoding="utf-8"?>
-<ds:datastoreItem xmlns:ds="http://schemas.openxmlformats.org/officeDocument/2006/customXml" ds:itemID="{9171DD78-224B-4120-BEE6-D619B9EE7D94}">
+<ds:datastoreItem xmlns:ds="http://schemas.openxmlformats.org/officeDocument/2006/customXml" ds:itemID="{82E4B326-1298-4D3E-9ABA-6D357E72A07A}">
   <ds:schemaRefs>
     <ds:schemaRef ds:uri="http://schemas.openxmlformats.org/officeDocument/2006/bibliography"/>
   </ds:schemaRefs>

</xml_diff>

<commit_message>
worked on Observer Pattern
</commit_message>
<xml_diff>
--- a/project3/report.docx
+++ b/project3/report.docx
@@ -140,8 +140,10 @@
                                   <w:sz w:val="40"/>
                                   <w:szCs w:val="28"/>
                                 </w:rPr>
-                                <w:t>11/6</w:t>
+                                <w:t>11/9</w:t>
                               </w:r>
+                              <w:bookmarkStart w:id="0" w:name="_GoBack"/>
+                              <w:bookmarkEnd w:id="0"/>
                               <w:r>
                                 <w:rPr>
                                   <w:b/>
@@ -3665,8 +3667,10 @@
                             <w:sz w:val="40"/>
                             <w:szCs w:val="28"/>
                           </w:rPr>
-                          <w:t>11/6</w:t>
+                          <w:t>11/9</w:t>
                         </w:r>
+                        <w:bookmarkStart w:id="1" w:name="_GoBack"/>
+                        <w:bookmarkEnd w:id="1"/>
                         <w:r>
                           <w:rPr>
                             <w:b/>
@@ -4228,7 +4232,7 @@
     <w:sdt>
       <w:sdtPr>
         <w:rPr>
-          <w:rFonts w:asciiTheme="minorHAnsi" w:eastAsiaTheme="minorHAnsi" w:hAnsiTheme="minorHAnsi" w:cstheme="minorBidi"/>
+          <w:rFonts w:ascii="Times New Roman" w:eastAsiaTheme="minorHAnsi" w:hAnsi="Times New Roman" w:cs="Times New Roman"/>
           <w:color w:val="auto"/>
           <w:sz w:val="22"/>
           <w:szCs w:val="22"/>
@@ -4250,6 +4254,7 @@
         <w:p>
           <w:pPr>
             <w:pStyle w:val="TOCHeading"/>
+            <w:spacing w:line="480" w:lineRule="auto"/>
             <w:jc w:val="center"/>
             <w:rPr>
               <w:rFonts w:ascii="Times New Roman" w:hAnsi="Times New Roman" w:cs="Times New Roman"/>
@@ -4274,25 +4279,42 @@
             <w:t>Contents</w:t>
           </w:r>
         </w:p>
-        <w:p/>
+        <w:p>
+          <w:pPr>
+            <w:spacing w:line="480" w:lineRule="auto"/>
+            <w:rPr>
+              <w:rFonts w:ascii="Times New Roman" w:hAnsi="Times New Roman" w:cs="Times New Roman"/>
+            </w:rPr>
+          </w:pPr>
+        </w:p>
         <w:p>
           <w:pPr>
             <w:pStyle w:val="TOC1"/>
             <w:tabs>
               <w:tab w:val="right" w:leader="dot" w:pos="9350"/>
             </w:tabs>
+            <w:spacing w:line="480" w:lineRule="auto"/>
             <w:rPr>
-              <w:rFonts w:eastAsiaTheme="minorEastAsia"/>
+              <w:rFonts w:ascii="Times New Roman" w:eastAsiaTheme="minorEastAsia" w:hAnsi="Times New Roman" w:cs="Times New Roman"/>
               <w:noProof/>
             </w:rPr>
           </w:pPr>
           <w:r>
+            <w:rPr>
+              <w:rFonts w:ascii="Times New Roman" w:hAnsi="Times New Roman" w:cs="Times New Roman"/>
+            </w:rPr>
             <w:fldChar w:fldCharType="begin"/>
           </w:r>
           <w:r>
+            <w:rPr>
+              <w:rFonts w:ascii="Times New Roman" w:hAnsi="Times New Roman" w:cs="Times New Roman"/>
+            </w:rPr>
             <w:instrText xml:space="preserve"> TOC \o "1-3" \h \z \u </w:instrText>
           </w:r>
           <w:r>
+            <w:rPr>
+              <w:rFonts w:ascii="Times New Roman" w:hAnsi="Times New Roman" w:cs="Times New Roman"/>
+            </w:rPr>
             <w:fldChar w:fldCharType="separate"/>
           </w:r>
           <w:hyperlink w:anchor="_Toc497743446" w:history="1">
@@ -4306,6 +4328,7 @@
             </w:r>
             <w:r>
               <w:rPr>
+                <w:rFonts w:ascii="Times New Roman" w:hAnsi="Times New Roman" w:cs="Times New Roman"/>
                 <w:noProof/>
                 <w:webHidden/>
               </w:rPr>
@@ -4313,6 +4336,7 @@
             </w:r>
             <w:r>
               <w:rPr>
+                <w:rFonts w:ascii="Times New Roman" w:hAnsi="Times New Roman" w:cs="Times New Roman"/>
                 <w:noProof/>
                 <w:webHidden/>
               </w:rPr>
@@ -4320,6 +4344,7 @@
             </w:r>
             <w:r>
               <w:rPr>
+                <w:rFonts w:ascii="Times New Roman" w:hAnsi="Times New Roman" w:cs="Times New Roman"/>
                 <w:noProof/>
                 <w:webHidden/>
               </w:rPr>
@@ -4327,12 +4352,14 @@
             </w:r>
             <w:r>
               <w:rPr>
+                <w:rFonts w:ascii="Times New Roman" w:hAnsi="Times New Roman" w:cs="Times New Roman"/>
                 <w:noProof/>
                 <w:webHidden/>
               </w:rPr>
             </w:r>
             <w:r>
               <w:rPr>
+                <w:rFonts w:ascii="Times New Roman" w:hAnsi="Times New Roman" w:cs="Times New Roman"/>
                 <w:noProof/>
                 <w:webHidden/>
               </w:rPr>
@@ -4340,6 +4367,7 @@
             </w:r>
             <w:r>
               <w:rPr>
+                <w:rFonts w:ascii="Times New Roman" w:hAnsi="Times New Roman" w:cs="Times New Roman"/>
                 <w:noProof/>
                 <w:webHidden/>
               </w:rPr>
@@ -4347,6 +4375,7 @@
             </w:r>
             <w:r>
               <w:rPr>
+                <w:rFonts w:ascii="Times New Roman" w:hAnsi="Times New Roman" w:cs="Times New Roman"/>
                 <w:noProof/>
                 <w:webHidden/>
               </w:rPr>
@@ -4360,8 +4389,9 @@
             <w:tabs>
               <w:tab w:val="right" w:leader="dot" w:pos="9350"/>
             </w:tabs>
+            <w:spacing w:line="480" w:lineRule="auto"/>
             <w:rPr>
-              <w:rFonts w:eastAsiaTheme="minorEastAsia"/>
+              <w:rFonts w:ascii="Times New Roman" w:eastAsiaTheme="minorEastAsia" w:hAnsi="Times New Roman" w:cs="Times New Roman"/>
               <w:noProof/>
             </w:rPr>
           </w:pPr>
@@ -4376,6 +4406,7 @@
             </w:r>
             <w:r>
               <w:rPr>
+                <w:rFonts w:ascii="Times New Roman" w:hAnsi="Times New Roman" w:cs="Times New Roman"/>
                 <w:noProof/>
                 <w:webHidden/>
               </w:rPr>
@@ -4383,6 +4414,7 @@
             </w:r>
             <w:r>
               <w:rPr>
+                <w:rFonts w:ascii="Times New Roman" w:hAnsi="Times New Roman" w:cs="Times New Roman"/>
                 <w:noProof/>
                 <w:webHidden/>
               </w:rPr>
@@ -4390,6 +4422,7 @@
             </w:r>
             <w:r>
               <w:rPr>
+                <w:rFonts w:ascii="Times New Roman" w:hAnsi="Times New Roman" w:cs="Times New Roman"/>
                 <w:noProof/>
                 <w:webHidden/>
               </w:rPr>
@@ -4397,12 +4430,14 @@
             </w:r>
             <w:r>
               <w:rPr>
+                <w:rFonts w:ascii="Times New Roman" w:hAnsi="Times New Roman" w:cs="Times New Roman"/>
                 <w:noProof/>
                 <w:webHidden/>
               </w:rPr>
             </w:r>
             <w:r>
               <w:rPr>
+                <w:rFonts w:ascii="Times New Roman" w:hAnsi="Times New Roman" w:cs="Times New Roman"/>
                 <w:noProof/>
                 <w:webHidden/>
               </w:rPr>
@@ -4410,6 +4445,7 @@
             </w:r>
             <w:r>
               <w:rPr>
+                <w:rFonts w:ascii="Times New Roman" w:hAnsi="Times New Roman" w:cs="Times New Roman"/>
                 <w:noProof/>
                 <w:webHidden/>
               </w:rPr>
@@ -4417,6 +4453,7 @@
             </w:r>
             <w:r>
               <w:rPr>
+                <w:rFonts w:ascii="Times New Roman" w:hAnsi="Times New Roman" w:cs="Times New Roman"/>
                 <w:noProof/>
                 <w:webHidden/>
               </w:rPr>
@@ -4430,8 +4467,9 @@
             <w:tabs>
               <w:tab w:val="right" w:leader="dot" w:pos="9350"/>
             </w:tabs>
+            <w:spacing w:line="480" w:lineRule="auto"/>
             <w:rPr>
-              <w:rFonts w:eastAsiaTheme="minorEastAsia"/>
+              <w:rFonts w:ascii="Times New Roman" w:eastAsiaTheme="minorEastAsia" w:hAnsi="Times New Roman" w:cs="Times New Roman"/>
               <w:noProof/>
             </w:rPr>
           </w:pPr>
@@ -4446,6 +4484,7 @@
             </w:r>
             <w:r>
               <w:rPr>
+                <w:rFonts w:ascii="Times New Roman" w:hAnsi="Times New Roman" w:cs="Times New Roman"/>
                 <w:noProof/>
                 <w:webHidden/>
               </w:rPr>
@@ -4453,6 +4492,7 @@
             </w:r>
             <w:r>
               <w:rPr>
+                <w:rFonts w:ascii="Times New Roman" w:hAnsi="Times New Roman" w:cs="Times New Roman"/>
                 <w:noProof/>
                 <w:webHidden/>
               </w:rPr>
@@ -4460,6 +4500,7 @@
             </w:r>
             <w:r>
               <w:rPr>
+                <w:rFonts w:ascii="Times New Roman" w:hAnsi="Times New Roman" w:cs="Times New Roman"/>
                 <w:noProof/>
                 <w:webHidden/>
               </w:rPr>
@@ -4467,12 +4508,14 @@
             </w:r>
             <w:r>
               <w:rPr>
+                <w:rFonts w:ascii="Times New Roman" w:hAnsi="Times New Roman" w:cs="Times New Roman"/>
                 <w:noProof/>
                 <w:webHidden/>
               </w:rPr>
             </w:r>
             <w:r>
               <w:rPr>
+                <w:rFonts w:ascii="Times New Roman" w:hAnsi="Times New Roman" w:cs="Times New Roman"/>
                 <w:noProof/>
                 <w:webHidden/>
               </w:rPr>
@@ -4480,6 +4523,7 @@
             </w:r>
             <w:r>
               <w:rPr>
+                <w:rFonts w:ascii="Times New Roman" w:hAnsi="Times New Roman" w:cs="Times New Roman"/>
                 <w:noProof/>
                 <w:webHidden/>
               </w:rPr>
@@ -4487,6 +4531,7 @@
             </w:r>
             <w:r>
               <w:rPr>
+                <w:rFonts w:ascii="Times New Roman" w:hAnsi="Times New Roman" w:cs="Times New Roman"/>
                 <w:noProof/>
                 <w:webHidden/>
               </w:rPr>
@@ -4495,8 +4540,15 @@
           </w:hyperlink>
         </w:p>
         <w:p>
+          <w:pPr>
+            <w:spacing w:line="480" w:lineRule="auto"/>
+            <w:rPr>
+              <w:rFonts w:ascii="Times New Roman" w:hAnsi="Times New Roman" w:cs="Times New Roman"/>
+            </w:rPr>
+          </w:pPr>
           <w:r>
             <w:rPr>
+              <w:rFonts w:ascii="Times New Roman" w:hAnsi="Times New Roman" w:cs="Times New Roman"/>
               <w:b/>
               <w:bCs/>
               <w:noProof/>
@@ -4508,6 +4560,7 @@
     </w:sdt>
     <w:p>
       <w:pPr>
+        <w:spacing w:line="480" w:lineRule="auto"/>
         <w:rPr>
           <w:rFonts w:ascii="Times New Roman" w:hAnsi="Times New Roman" w:cs="Times New Roman"/>
           <w:sz w:val="24"/>
@@ -4532,7 +4585,7 @@
           <w:color w:val="auto"/>
         </w:rPr>
       </w:pPr>
-      <w:bookmarkStart w:id="0" w:name="_Toc497743446"/>
+      <w:bookmarkStart w:id="2" w:name="_Toc497743446"/>
       <w:r>
         <w:rPr>
           <w:rFonts w:ascii="Times New Roman" w:hAnsi="Times New Roman" w:cs="Times New Roman"/>
@@ -4542,7 +4595,7 @@
         <w:lastRenderedPageBreak/>
         <w:t>Table of Figures</w:t>
       </w:r>
-      <w:bookmarkEnd w:id="0"/>
+      <w:bookmarkEnd w:id="2"/>
     </w:p>
     <w:p>
       <w:pPr>
@@ -4550,8 +4603,9 @@
         <w:tabs>
           <w:tab w:val="right" w:leader="dot" w:pos="9350"/>
         </w:tabs>
-        <w:rPr>
-          <w:rFonts w:eastAsiaTheme="minorEastAsia"/>
+        <w:spacing w:line="480" w:lineRule="auto"/>
+        <w:rPr>
+          <w:rFonts w:ascii="Times New Roman" w:eastAsiaTheme="minorEastAsia" w:hAnsi="Times New Roman" w:cs="Times New Roman"/>
           <w:noProof/>
         </w:rPr>
       </w:pPr>
@@ -4587,6 +4641,7 @@
         </w:r>
         <w:r>
           <w:rPr>
+            <w:rFonts w:ascii="Times New Roman" w:hAnsi="Times New Roman" w:cs="Times New Roman"/>
             <w:noProof/>
             <w:webHidden/>
           </w:rPr>
@@ -4594,6 +4649,7 @@
         </w:r>
         <w:r>
           <w:rPr>
+            <w:rFonts w:ascii="Times New Roman" w:hAnsi="Times New Roman" w:cs="Times New Roman"/>
             <w:noProof/>
             <w:webHidden/>
           </w:rPr>
@@ -4601,6 +4657,7 @@
         </w:r>
         <w:r>
           <w:rPr>
+            <w:rFonts w:ascii="Times New Roman" w:hAnsi="Times New Roman" w:cs="Times New Roman"/>
             <w:noProof/>
             <w:webHidden/>
           </w:rPr>
@@ -4608,12 +4665,14 @@
         </w:r>
         <w:r>
           <w:rPr>
+            <w:rFonts w:ascii="Times New Roman" w:hAnsi="Times New Roman" w:cs="Times New Roman"/>
             <w:noProof/>
             <w:webHidden/>
           </w:rPr>
         </w:r>
         <w:r>
           <w:rPr>
+            <w:rFonts w:ascii="Times New Roman" w:hAnsi="Times New Roman" w:cs="Times New Roman"/>
             <w:noProof/>
             <w:webHidden/>
           </w:rPr>
@@ -4621,6 +4680,7 @@
         </w:r>
         <w:r>
           <w:rPr>
+            <w:rFonts w:ascii="Times New Roman" w:hAnsi="Times New Roman" w:cs="Times New Roman"/>
             <w:noProof/>
             <w:webHidden/>
           </w:rPr>
@@ -4628,6 +4688,7 @@
         </w:r>
         <w:r>
           <w:rPr>
+            <w:rFonts w:ascii="Times New Roman" w:hAnsi="Times New Roman" w:cs="Times New Roman"/>
             <w:noProof/>
             <w:webHidden/>
           </w:rPr>
@@ -4653,6 +4714,7 @@
     </w:p>
     <w:p>
       <w:pPr>
+        <w:spacing w:line="480" w:lineRule="auto"/>
         <w:rPr>
           <w:rFonts w:ascii="Times New Roman" w:hAnsi="Times New Roman" w:cs="Times New Roman"/>
           <w:sz w:val="24"/>
@@ -4676,7 +4738,7 @@
           <w:color w:val="auto"/>
         </w:rPr>
       </w:pPr>
-      <w:bookmarkStart w:id="1" w:name="_Toc497743447"/>
+      <w:bookmarkStart w:id="3" w:name="_Toc497743447"/>
       <w:r>
         <w:rPr>
           <w:rFonts w:ascii="Times New Roman" w:hAnsi="Times New Roman" w:cs="Times New Roman"/>
@@ -4686,7 +4748,7 @@
         <w:lastRenderedPageBreak/>
         <w:t>Observer Pattern</w:t>
       </w:r>
-      <w:bookmarkEnd w:id="1"/>
+      <w:bookmarkEnd w:id="3"/>
     </w:p>
     <w:p>
       <w:pPr>
@@ -4902,7 +4964,7 @@
           <w:sz w:val="24"/>
         </w:rPr>
       </w:pPr>
-      <w:bookmarkStart w:id="2" w:name="_Toc497745222"/>
+      <w:bookmarkStart w:id="4" w:name="_Toc497745222"/>
       <w:r>
         <w:rPr>
           <w:rFonts w:ascii="Times New Roman" w:hAnsi="Times New Roman" w:cs="Times New Roman"/>
@@ -4967,186 +5029,13 @@
         </w:rPr>
         <w:t>. Subject-Observer Relationship</w:t>
       </w:r>
-      <w:bookmarkEnd w:id="2"/>
-    </w:p>
-    <w:p/>
-    <w:p>
-      <w:pPr>
-        <w:spacing w:line="480" w:lineRule="auto"/>
-        <w:rPr>
-          <w:rFonts w:ascii="Times New Roman" w:hAnsi="Times New Roman" w:cs="Times New Roman"/>
-          <w:sz w:val="24"/>
-        </w:rPr>
-      </w:pPr>
-      <w:r>
-        <w:rPr>
-          <w:rFonts w:ascii="Times New Roman" w:hAnsi="Times New Roman" w:cs="Times New Roman"/>
-          <w:sz w:val="24"/>
-        </w:rPr>
-        <w:lastRenderedPageBreak/>
-        <w:t xml:space="preserve">In our example, the </w:t>
-      </w:r>
-      <w:r>
-        <w:rPr>
-          <w:rFonts w:ascii="Times New Roman" w:hAnsi="Times New Roman" w:cs="Times New Roman"/>
-          <w:sz w:val="24"/>
-        </w:rPr>
-        <w:t xml:space="preserve">Subject class will </w:t>
-      </w:r>
-      <w:r>
-        <w:rPr>
-          <w:rFonts w:ascii="Times New Roman" w:hAnsi="Times New Roman" w:cs="Times New Roman"/>
-          <w:sz w:val="24"/>
-        </w:rPr>
-        <w:t>contain data</w:t>
-      </w:r>
-      <w:r>
-        <w:rPr>
-          <w:rFonts w:ascii="Times New Roman" w:hAnsi="Times New Roman" w:cs="Times New Roman"/>
-          <w:sz w:val="24"/>
-        </w:rPr>
-        <w:t xml:space="preserve"> for each player in a soccer match</w:t>
-      </w:r>
-      <w:r>
-        <w:rPr>
-          <w:rFonts w:ascii="Times New Roman" w:hAnsi="Times New Roman" w:cs="Times New Roman"/>
-          <w:sz w:val="24"/>
-        </w:rPr>
-        <w:t xml:space="preserve">. This data will include number of minutes played, number of miles run, goals, assists, shots, </w:t>
-      </w:r>
-      <w:r>
-        <w:rPr>
-          <w:rFonts w:ascii="Times New Roman" w:hAnsi="Times New Roman" w:cs="Times New Roman"/>
-          <w:sz w:val="24"/>
-        </w:rPr>
-        <w:t xml:space="preserve">shots on goal, tackles, </w:t>
-      </w:r>
-      <w:r>
-        <w:rPr>
-          <w:rFonts w:ascii="Times New Roman" w:hAnsi="Times New Roman" w:cs="Times New Roman"/>
-          <w:sz w:val="24"/>
-        </w:rPr>
-        <w:t>clearances, and save</w:t>
-      </w:r>
-      <w:r>
-        <w:rPr>
-          <w:rFonts w:ascii="Times New Roman" w:hAnsi="Times New Roman" w:cs="Times New Roman"/>
-          <w:sz w:val="24"/>
-        </w:rPr>
-        <w:t xml:space="preserve">s. Every minute of match time, </w:t>
-      </w:r>
-      <w:r>
-        <w:rPr>
-          <w:rFonts w:ascii="Times New Roman" w:hAnsi="Times New Roman" w:cs="Times New Roman"/>
-          <w:sz w:val="24"/>
-        </w:rPr>
-        <w:t xml:space="preserve">an Observer class will request </w:t>
-      </w:r>
-      <w:r>
-        <w:rPr>
-          <w:rFonts w:ascii="Times New Roman" w:hAnsi="Times New Roman" w:cs="Times New Roman"/>
-          <w:sz w:val="24"/>
-        </w:rPr>
-        <w:t>certain</w:t>
-      </w:r>
-      <w:r>
-        <w:rPr>
-          <w:rFonts w:ascii="Times New Roman" w:hAnsi="Times New Roman" w:cs="Times New Roman"/>
-          <w:sz w:val="24"/>
-        </w:rPr>
-        <w:t xml:space="preserve"> information from the Subject class</w:t>
-      </w:r>
-      <w:r>
-        <w:rPr>
-          <w:rFonts w:ascii="Times New Roman" w:hAnsi="Times New Roman" w:cs="Times New Roman"/>
-          <w:sz w:val="24"/>
-        </w:rPr>
-        <w:t>.</w:t>
-      </w:r>
-      <w:r>
-        <w:rPr>
-          <w:rFonts w:ascii="Times New Roman" w:hAnsi="Times New Roman" w:cs="Times New Roman"/>
-          <w:sz w:val="24"/>
-        </w:rPr>
-        <w:t xml:space="preserve"> </w:t>
-      </w:r>
-      <w:r>
-        <w:rPr>
-          <w:rFonts w:ascii="Times New Roman" w:hAnsi="Times New Roman" w:cs="Times New Roman"/>
-          <w:sz w:val="24"/>
-        </w:rPr>
-        <w:t>T</w:t>
-      </w:r>
-      <w:r>
-        <w:rPr>
-          <w:rFonts w:ascii="Times New Roman" w:hAnsi="Times New Roman" w:cs="Times New Roman"/>
-          <w:sz w:val="24"/>
-        </w:rPr>
-        <w:t xml:space="preserve">he two Observer classes in this </w:t>
-      </w:r>
-      <w:r>
-        <w:rPr>
-          <w:rFonts w:ascii="Times New Roman" w:hAnsi="Times New Roman" w:cs="Times New Roman"/>
-          <w:sz w:val="24"/>
-        </w:rPr>
-        <w:t>project, a</w:t>
-      </w:r>
-      <w:r>
-        <w:rPr>
-          <w:rFonts w:ascii="Times New Roman" w:hAnsi="Times New Roman" w:cs="Times New Roman"/>
-          <w:sz w:val="24"/>
-        </w:rPr>
-        <w:t xml:space="preserve"> statistical analysis </w:t>
-      </w:r>
-      <w:r>
-        <w:rPr>
-          <w:rFonts w:ascii="Times New Roman" w:hAnsi="Times New Roman" w:cs="Times New Roman"/>
-          <w:sz w:val="24"/>
-        </w:rPr>
-        <w:t>for all players and a</w:t>
-      </w:r>
-      <w:r>
-        <w:rPr>
-          <w:rFonts w:ascii="Times New Roman" w:hAnsi="Times New Roman" w:cs="Times New Roman"/>
-          <w:sz w:val="24"/>
-        </w:rPr>
-        <w:t>n overview of the</w:t>
-      </w:r>
-      <w:r>
-        <w:rPr>
-          <w:rFonts w:ascii="Times New Roman" w:hAnsi="Times New Roman" w:cs="Times New Roman"/>
-          <w:sz w:val="24"/>
-        </w:rPr>
-        <w:t xml:space="preserve"> current stats for each team</w:t>
-      </w:r>
-      <w:r>
-        <w:rPr>
-          <w:rFonts w:ascii="Times New Roman" w:hAnsi="Times New Roman" w:cs="Times New Roman"/>
-          <w:sz w:val="24"/>
-        </w:rPr>
-        <w:t xml:space="preserve">, </w:t>
-      </w:r>
-      <w:r>
-        <w:rPr>
-          <w:rFonts w:ascii="Times New Roman" w:hAnsi="Times New Roman" w:cs="Times New Roman"/>
-          <w:sz w:val="24"/>
-        </w:rPr>
-        <w:t>will then be displayed</w:t>
-      </w:r>
-      <w:r>
-        <w:rPr>
-          <w:rFonts w:ascii="Times New Roman" w:hAnsi="Times New Roman" w:cs="Times New Roman"/>
-          <w:sz w:val="24"/>
-        </w:rPr>
-        <w:t>.</w:t>
-      </w:r>
+      <w:bookmarkEnd w:id="4"/>
     </w:p>
     <w:p>
       <w:pPr>
         <w:spacing w:line="480" w:lineRule="auto"/>
         <w:rPr>
           <w:rFonts w:ascii="Times New Roman" w:hAnsi="Times New Roman" w:cs="Times New Roman"/>
-          <w:sz w:val="24"/>
         </w:rPr>
       </w:pPr>
     </w:p>
@@ -5163,6 +5052,165 @@
           <w:rFonts w:ascii="Times New Roman" w:hAnsi="Times New Roman" w:cs="Times New Roman"/>
           <w:sz w:val="24"/>
         </w:rPr>
+        <w:lastRenderedPageBreak/>
+        <w:t xml:space="preserve">In our example, the </w:t>
+      </w:r>
+      <w:r>
+        <w:rPr>
+          <w:rFonts w:ascii="Times New Roman" w:hAnsi="Times New Roman" w:cs="Times New Roman"/>
+          <w:sz w:val="24"/>
+        </w:rPr>
+        <w:t xml:space="preserve">Subject class will </w:t>
+      </w:r>
+      <w:r>
+        <w:rPr>
+          <w:rFonts w:ascii="Times New Roman" w:hAnsi="Times New Roman" w:cs="Times New Roman"/>
+          <w:sz w:val="24"/>
+        </w:rPr>
+        <w:t>contain data</w:t>
+      </w:r>
+      <w:r>
+        <w:rPr>
+          <w:rFonts w:ascii="Times New Roman" w:hAnsi="Times New Roman" w:cs="Times New Roman"/>
+          <w:sz w:val="24"/>
+        </w:rPr>
+        <w:t xml:space="preserve"> for each player in a soccer match</w:t>
+      </w:r>
+      <w:r>
+        <w:rPr>
+          <w:rFonts w:ascii="Times New Roman" w:hAnsi="Times New Roman" w:cs="Times New Roman"/>
+          <w:sz w:val="24"/>
+        </w:rPr>
+        <w:t xml:space="preserve">. This data will include number of minutes played, goals, </w:t>
+      </w:r>
+      <w:r>
+        <w:rPr>
+          <w:rFonts w:ascii="Times New Roman" w:hAnsi="Times New Roman" w:cs="Times New Roman"/>
+          <w:sz w:val="24"/>
+        </w:rPr>
+        <w:t>and assists</w:t>
+      </w:r>
+      <w:r>
+        <w:rPr>
+          <w:rFonts w:ascii="Times New Roman" w:hAnsi="Times New Roman" w:cs="Times New Roman"/>
+          <w:sz w:val="24"/>
+        </w:rPr>
+        <w:t xml:space="preserve">. Every minute of match time, </w:t>
+      </w:r>
+      <w:r>
+        <w:rPr>
+          <w:rFonts w:ascii="Times New Roman" w:hAnsi="Times New Roman" w:cs="Times New Roman"/>
+          <w:sz w:val="24"/>
+        </w:rPr>
+        <w:t xml:space="preserve">an Observer class will request </w:t>
+      </w:r>
+      <w:r>
+        <w:rPr>
+          <w:rFonts w:ascii="Times New Roman" w:hAnsi="Times New Roman" w:cs="Times New Roman"/>
+          <w:sz w:val="24"/>
+        </w:rPr>
+        <w:t>certain</w:t>
+      </w:r>
+      <w:r>
+        <w:rPr>
+          <w:rFonts w:ascii="Times New Roman" w:hAnsi="Times New Roman" w:cs="Times New Roman"/>
+          <w:sz w:val="24"/>
+        </w:rPr>
+        <w:t xml:space="preserve"> information from the Subject class</w:t>
+      </w:r>
+      <w:r>
+        <w:rPr>
+          <w:rFonts w:ascii="Times New Roman" w:hAnsi="Times New Roman" w:cs="Times New Roman"/>
+          <w:sz w:val="24"/>
+        </w:rPr>
+        <w:t>.</w:t>
+      </w:r>
+      <w:r>
+        <w:rPr>
+          <w:rFonts w:ascii="Times New Roman" w:hAnsi="Times New Roman" w:cs="Times New Roman"/>
+          <w:sz w:val="24"/>
+        </w:rPr>
+        <w:t xml:space="preserve"> </w:t>
+      </w:r>
+      <w:r>
+        <w:rPr>
+          <w:rFonts w:ascii="Times New Roman" w:hAnsi="Times New Roman" w:cs="Times New Roman"/>
+          <w:sz w:val="24"/>
+        </w:rPr>
+        <w:t>The two Observer classes in this project, a</w:t>
+      </w:r>
+      <w:r>
+        <w:rPr>
+          <w:rFonts w:ascii="Times New Roman" w:hAnsi="Times New Roman" w:cs="Times New Roman"/>
+          <w:sz w:val="24"/>
+        </w:rPr>
+        <w:t xml:space="preserve"> statistical analysis </w:t>
+      </w:r>
+      <w:r>
+        <w:rPr>
+          <w:rFonts w:ascii="Times New Roman" w:hAnsi="Times New Roman" w:cs="Times New Roman"/>
+          <w:sz w:val="24"/>
+        </w:rPr>
+        <w:t>for all players and a</w:t>
+      </w:r>
+      <w:r>
+        <w:rPr>
+          <w:rFonts w:ascii="Times New Roman" w:hAnsi="Times New Roman" w:cs="Times New Roman"/>
+          <w:sz w:val="24"/>
+        </w:rPr>
+        <w:t>n overview of the</w:t>
+      </w:r>
+      <w:r>
+        <w:rPr>
+          <w:rFonts w:ascii="Times New Roman" w:hAnsi="Times New Roman" w:cs="Times New Roman"/>
+          <w:sz w:val="24"/>
+        </w:rPr>
+        <w:t xml:space="preserve"> current stats for each team</w:t>
+      </w:r>
+      <w:r>
+        <w:rPr>
+          <w:rFonts w:ascii="Times New Roman" w:hAnsi="Times New Roman" w:cs="Times New Roman"/>
+          <w:sz w:val="24"/>
+        </w:rPr>
+        <w:t xml:space="preserve">, </w:t>
+      </w:r>
+      <w:r>
+        <w:rPr>
+          <w:rFonts w:ascii="Times New Roman" w:hAnsi="Times New Roman" w:cs="Times New Roman"/>
+          <w:sz w:val="24"/>
+        </w:rPr>
+        <w:t>will then be displayed</w:t>
+      </w:r>
+      <w:r>
+        <w:rPr>
+          <w:rFonts w:ascii="Times New Roman" w:hAnsi="Times New Roman" w:cs="Times New Roman"/>
+          <w:sz w:val="24"/>
+        </w:rPr>
+        <w:t>.</w:t>
+      </w:r>
+    </w:p>
+    <w:p>
+      <w:pPr>
+        <w:spacing w:line="480" w:lineRule="auto"/>
+        <w:rPr>
+          <w:rFonts w:ascii="Times New Roman" w:hAnsi="Times New Roman" w:cs="Times New Roman"/>
+          <w:sz w:val="24"/>
+        </w:rPr>
+      </w:pPr>
+    </w:p>
+    <w:p>
+      <w:pPr>
+        <w:spacing w:line="480" w:lineRule="auto"/>
+        <w:rPr>
+          <w:rFonts w:ascii="Times New Roman" w:hAnsi="Times New Roman" w:cs="Times New Roman"/>
+          <w:sz w:val="24"/>
+        </w:rPr>
+      </w:pPr>
+      <w:r>
+        <w:rPr>
+          <w:rFonts w:ascii="Times New Roman" w:hAnsi="Times New Roman" w:cs="Times New Roman"/>
+          <w:sz w:val="24"/>
+        </w:rPr>
         <w:t>To begin</w:t>
       </w:r>
       <w:r>
@@ -5170,7 +5218,35 @@
           <w:rFonts w:ascii="Times New Roman" w:hAnsi="Times New Roman" w:cs="Times New Roman"/>
           <w:sz w:val="24"/>
         </w:rPr>
-        <w:t>, we set up</w:t>
+        <w:t xml:space="preserve">, </w:t>
+      </w:r>
+      <w:r>
+        <w:rPr>
+          <w:rFonts w:ascii="Times New Roman" w:hAnsi="Times New Roman" w:cs="Times New Roman"/>
+          <w:sz w:val="24"/>
+        </w:rPr>
+        <w:t>we created a skeleton class for</w:t>
+      </w:r>
+      <w:r>
+        <w:rPr>
+          <w:rFonts w:ascii="Times New Roman" w:hAnsi="Times New Roman" w:cs="Times New Roman"/>
+          <w:sz w:val="24"/>
+        </w:rPr>
+        <w:t xml:space="preserve"> out</w:t>
+      </w:r>
+      <w:r>
+        <w:rPr>
+          <w:rFonts w:ascii="Times New Roman" w:hAnsi="Times New Roman" w:cs="Times New Roman"/>
+          <w:sz w:val="24"/>
+        </w:rPr>
+        <w:t xml:space="preserve"> Subject and Observer interfaces, and </w:t>
+      </w:r>
+      <w:r>
+        <w:rPr>
+          <w:rFonts w:ascii="Times New Roman" w:hAnsi="Times New Roman" w:cs="Times New Roman"/>
+          <w:sz w:val="24"/>
+        </w:rPr>
+        <w:t>we set up</w:t>
       </w:r>
       <w:r>
         <w:rPr>
@@ -5220,6 +5296,29 @@
           <w:sz w:val="24"/>
         </w:rPr>
         <w:t xml:space="preserve"> believe this test will utilize.</w:t>
+      </w:r>
+      <w:r>
+        <w:rPr>
+          <w:rFonts w:ascii="Times New Roman" w:hAnsi="Times New Roman" w:cs="Times New Roman"/>
+          <w:sz w:val="24"/>
+        </w:rPr>
+        <w:t xml:space="preserve"> We will first test the methods contained in the </w:t>
+      </w:r>
+      <w:proofErr w:type="spellStart"/>
+      <w:r>
+        <w:rPr>
+          <w:rFonts w:ascii="Times New Roman" w:hAnsi="Times New Roman" w:cs="Times New Roman"/>
+          <w:sz w:val="24"/>
+        </w:rPr>
+        <w:t>MatchData</w:t>
+      </w:r>
+      <w:proofErr w:type="spellEnd"/>
+      <w:r>
+        <w:rPr>
+          <w:rFonts w:ascii="Times New Roman" w:hAnsi="Times New Roman" w:cs="Times New Roman"/>
+          <w:sz w:val="24"/>
+        </w:rPr>
+        <w:t xml:space="preserve"> class, which implements the Subject interface.</w:t>
       </w:r>
     </w:p>
     <w:p>
@@ -5546,6 +5645,7 @@
     </w:p>
     <w:p>
       <w:pPr>
+        <w:spacing w:line="480" w:lineRule="auto"/>
         <w:rPr>
           <w:rFonts w:ascii="Times New Roman" w:hAnsi="Times New Roman" w:cs="Times New Roman"/>
           <w:sz w:val="24"/>
@@ -5570,7 +5670,7 @@
           <w:color w:val="auto"/>
         </w:rPr>
       </w:pPr>
-      <w:bookmarkStart w:id="3" w:name="_Toc497743448"/>
+      <w:bookmarkStart w:id="5" w:name="_Toc497743448"/>
       <w:r>
         <w:rPr>
           <w:rFonts w:ascii="Times New Roman" w:hAnsi="Times New Roman" w:cs="Times New Roman"/>
@@ -5580,7 +5680,7 @@
         <w:lastRenderedPageBreak/>
         <w:t>References</w:t>
       </w:r>
-      <w:bookmarkEnd w:id="3"/>
+      <w:bookmarkEnd w:id="5"/>
     </w:p>
     <w:p>
       <w:pPr>
@@ -5597,8 +5697,76 @@
         </w:rPr>
         <w:t>Freeman, E., &amp; Freeman, E. (2005). Head First Design Patterns. O'Reilly.</w:t>
       </w:r>
-      <w:bookmarkStart w:id="4" w:name="_GoBack"/>
-      <w:bookmarkEnd w:id="4"/>
+    </w:p>
+    <w:p>
+      <w:pPr>
+        <w:spacing w:line="480" w:lineRule="auto"/>
+        <w:ind w:left="720" w:hanging="720"/>
+        <w:rPr>
+          <w:rFonts w:ascii="Times New Roman" w:hAnsi="Times New Roman" w:cs="Times New Roman"/>
+          <w:sz w:val="24"/>
+        </w:rPr>
+      </w:pPr>
+      <w:r>
+        <w:rPr>
+          <w:rFonts w:ascii="Times New Roman" w:hAnsi="Times New Roman" w:cs="Times New Roman"/>
+          <w:sz w:val="24"/>
+        </w:rPr>
+        <w:t>Wagner, B. (</w:t>
+      </w:r>
+      <w:proofErr w:type="spellStart"/>
+      <w:r>
+        <w:rPr>
+          <w:rFonts w:ascii="Times New Roman" w:hAnsi="Times New Roman" w:cs="Times New Roman"/>
+          <w:sz w:val="24"/>
+        </w:rPr>
+        <w:t>n.d.</w:t>
+      </w:r>
+      <w:proofErr w:type="spellEnd"/>
+      <w:r>
+        <w:rPr>
+          <w:rFonts w:ascii="Times New Roman" w:hAnsi="Times New Roman" w:cs="Times New Roman"/>
+          <w:sz w:val="24"/>
+        </w:rPr>
+        <w:t>). Interfaces (C# Programming Guide). Retrieved November 09, 2017, from https://docs.microsoft.com/en-us/dotnet/csharp/programming-guide/interfaces/</w:t>
+      </w:r>
+    </w:p>
+    <w:p>
+      <w:pPr>
+        <w:spacing w:after="0" w:line="480" w:lineRule="auto"/>
+        <w:ind w:left="720" w:hanging="720"/>
+        <w:rPr>
+          <w:rFonts w:ascii="Times New Roman" w:hAnsi="Times New Roman" w:cs="Times New Roman"/>
+          <w:sz w:val="24"/>
+          <w:szCs w:val="24"/>
+        </w:rPr>
+      </w:pPr>
+      <w:r>
+        <w:rPr>
+          <w:rFonts w:ascii="Times New Roman" w:hAnsi="Times New Roman" w:cs="Times New Roman"/>
+          <w:sz w:val="24"/>
+          <w:szCs w:val="24"/>
+        </w:rPr>
+        <w:t>How to: Create and Run a Unit Test. (</w:t>
+      </w:r>
+      <w:proofErr w:type="spellStart"/>
+      <w:r>
+        <w:rPr>
+          <w:rFonts w:ascii="Times New Roman" w:hAnsi="Times New Roman" w:cs="Times New Roman"/>
+          <w:sz w:val="24"/>
+          <w:szCs w:val="24"/>
+        </w:rPr>
+        <w:t>n.d.</w:t>
+      </w:r>
+      <w:proofErr w:type="spellEnd"/>
+      <w:r>
+        <w:rPr>
+          <w:rFonts w:ascii="Times New Roman" w:hAnsi="Times New Roman" w:cs="Times New Roman"/>
+          <w:sz w:val="24"/>
+          <w:szCs w:val="24"/>
+        </w:rPr>
+        <w:t>). Retrieved November 2, 2017, from https://msdn.microsoft.com/en-us/library/ms182524(v=vs.90).aspx</w:t>
+      </w:r>
     </w:p>
     <w:sectPr>
       <w:footerReference w:type="default" r:id="rId12"/>
@@ -6597,7 +6765,7 @@
 </file>
 
 <file path=customXml/itemProps1.xml><?xml version="1.0" encoding="utf-8"?>
-<ds:datastoreItem xmlns:ds="http://schemas.openxmlformats.org/officeDocument/2006/customXml" ds:itemID="{82E4B326-1298-4D3E-9ABA-6D357E72A07A}">
+<ds:datastoreItem xmlns:ds="http://schemas.openxmlformats.org/officeDocument/2006/customXml" ds:itemID="{BF503260-D424-4D60-ACA7-59D1B1808A74}">
   <ds:schemaRefs>
     <ds:schemaRef ds:uri="http://schemas.openxmlformats.org/officeDocument/2006/bibliography"/>
   </ds:schemaRefs>

</xml_diff>

<commit_message>
just about done with observer pattern
</commit_message>
<xml_diff>
--- a/project3/report.docx
+++ b/project3/report.docx
@@ -71,7 +71,7 @@
                           </a:ln>
                           <a:extLst>
                             <a:ext uri="{91240B29-F687-4f45-9708-019B960494DF}">
-                              <a14:hiddenLine xmlns="" xmlns:mo="http://schemas.microsoft.com/office/mac/office/2008/main" xmlns:mv="urn:schemas-microsoft-com:mac:vml" xmlns:o="urn:schemas-microsoft-com:office:office" xmlns:v="urn:schemas-microsoft-com:vml" xmlns:w10="urn:schemas-microsoft-com:office:word" xmlns:w="http://schemas.openxmlformats.org/wordprocessingml/2006/main" xmlns:a14="http://schemas.microsoft.com/office/drawing/2010/main" w="12700">
+                              <a14:hiddenLine xmlns:a14="http://schemas.microsoft.com/office/drawing/2010/main" xmlns:w="http://schemas.openxmlformats.org/wordprocessingml/2006/main" xmlns:w10="urn:schemas-microsoft-com:office:word" xmlns:v="urn:schemas-microsoft-com:vml" xmlns:o="urn:schemas-microsoft-com:office:office" xmlns:mv="urn:schemas-microsoft-com:mac:vml" xmlns:mo="http://schemas.microsoft.com/office/mac/office/2008/main" xmlns="" w="12700">
                                 <a:solidFill>
                                   <a:srgbClr val="000000"/>
                                 </a:solidFill>
@@ -109,7 +109,7 @@
                           </a:ln>
                           <a:extLst>
                             <a:ext uri="{91240B29-F687-4f45-9708-019B960494DF}">
-                              <a14:hiddenLine xmlns="" xmlns:mo="http://schemas.microsoft.com/office/mac/office/2008/main" xmlns:mv="urn:schemas-microsoft-com:mac:vml" xmlns:o="urn:schemas-microsoft-com:office:office" xmlns:v="urn:schemas-microsoft-com:vml" xmlns:w10="urn:schemas-microsoft-com:office:word" xmlns:w="http://schemas.openxmlformats.org/wordprocessingml/2006/main" xmlns:a14="http://schemas.microsoft.com/office/drawing/2010/main" w="12700">
+                              <a14:hiddenLine xmlns:a14="http://schemas.microsoft.com/office/drawing/2010/main" xmlns:w="http://schemas.openxmlformats.org/wordprocessingml/2006/main" xmlns:w10="urn:schemas-microsoft-com:office:word" xmlns:v="urn:schemas-microsoft-com:vml" xmlns:o="urn:schemas-microsoft-com:office:office" xmlns:mv="urn:schemas-microsoft-com:mac:vml" xmlns:mo="http://schemas.microsoft.com/office/mac/office/2008/main" xmlns="" w="12700">
                                 <a:solidFill>
                                   <a:srgbClr val="000000"/>
                                 </a:solidFill>
@@ -140,18 +140,7 @@
                                   <w:sz w:val="40"/>
                                   <w:szCs w:val="28"/>
                                 </w:rPr>
-                                <w:t>11/9</w:t>
-                              </w:r>
-                              <w:bookmarkStart w:id="0" w:name="_GoBack"/>
-                              <w:bookmarkEnd w:id="0"/>
-                              <w:r>
-                                <w:rPr>
-                                  <w:b/>
-                                  <w:color w:val="ED7D31" w:themeColor="accent2"/>
-                                  <w:sz w:val="40"/>
-                                  <w:szCs w:val="28"/>
-                                </w:rPr>
-                                <w:t>/2017</w:t>
+                                <w:t>11/10/2017</w:t>
                               </w:r>
                             </w:p>
                           </w:txbxContent>
@@ -3667,18 +3656,7 @@
                             <w:sz w:val="40"/>
                             <w:szCs w:val="28"/>
                           </w:rPr>
-                          <w:t>11/9</w:t>
-                        </w:r>
-                        <w:bookmarkStart w:id="1" w:name="_GoBack"/>
-                        <w:bookmarkEnd w:id="1"/>
-                        <w:r>
-                          <w:rPr>
-                            <w:b/>
-                            <w:color w:val="ED7D31" w:themeColor="accent2"/>
-                            <w:sz w:val="40"/>
-                            <w:szCs w:val="28"/>
-                          </w:rPr>
-                          <w:t>/2017</w:t>
+                          <w:t>11/10/2017</w:t>
                         </w:r>
                       </w:p>
                     </w:txbxContent>
@@ -3844,14 +3822,14 @@
                         </a:ln>
                         <a:extLst>
                           <a:ext uri="{909E8E84-426E-40dd-AFC4-6F175D3DCCD1}">
-                            <a14:hiddenFill xmlns="" xmlns:mo="http://schemas.microsoft.com/office/mac/office/2008/main" xmlns:mv="urn:schemas-microsoft-com:mac:vml" xmlns:o="urn:schemas-microsoft-com:office:office" xmlns:v="urn:schemas-microsoft-com:vml" xmlns:w10="urn:schemas-microsoft-com:office:word" xmlns:w="http://schemas.openxmlformats.org/wordprocessingml/2006/main" xmlns:a14="http://schemas.microsoft.com/office/drawing/2010/main">
+                            <a14:hiddenFill xmlns:a14="http://schemas.microsoft.com/office/drawing/2010/main" xmlns:w="http://schemas.openxmlformats.org/wordprocessingml/2006/main" xmlns:w10="urn:schemas-microsoft-com:office:word" xmlns:v="urn:schemas-microsoft-com:vml" xmlns:o="urn:schemas-microsoft-com:office:office" xmlns:mv="urn:schemas-microsoft-com:mac:vml" xmlns:mo="http://schemas.microsoft.com/office/mac/office/2008/main" xmlns="">
                               <a:solidFill>
                                 <a:srgbClr val="FFFFFF"/>
                               </a:solidFill>
                             </a14:hiddenFill>
                           </a:ext>
                           <a:ext uri="{91240B29-F687-4f45-9708-019B960494DF}">
-                            <a14:hiddenLine xmlns="" xmlns:mo="http://schemas.microsoft.com/office/mac/office/2008/main" xmlns:mv="urn:schemas-microsoft-com:mac:vml" xmlns:o="urn:schemas-microsoft-com:office:office" xmlns:v="urn:schemas-microsoft-com:vml" xmlns:w10="urn:schemas-microsoft-com:office:word" xmlns:w="http://schemas.openxmlformats.org/wordprocessingml/2006/main" xmlns:a14="http://schemas.microsoft.com/office/drawing/2010/main" w="6350">
+                            <a14:hiddenLine xmlns:a14="http://schemas.microsoft.com/office/drawing/2010/main" xmlns:w="http://schemas.openxmlformats.org/wordprocessingml/2006/main" xmlns:w10="urn:schemas-microsoft-com:office:word" xmlns:v="urn:schemas-microsoft-com:vml" xmlns:o="urn:schemas-microsoft-com:office:office" xmlns:mv="urn:schemas-microsoft-com:mac:vml" xmlns:mo="http://schemas.microsoft.com/office/mac/office/2008/main" xmlns="" w="6350">
                               <a:solidFill>
                                 <a:srgbClr val="000000"/>
                               </a:solidFill>
@@ -4053,14 +4031,14 @@
                         </a:ln>
                         <a:extLst>
                           <a:ext uri="{909E8E84-426E-40dd-AFC4-6F175D3DCCD1}">
-                            <a14:hiddenFill xmlns="" xmlns:mo="http://schemas.microsoft.com/office/mac/office/2008/main" xmlns:mv="urn:schemas-microsoft-com:mac:vml" xmlns:o="urn:schemas-microsoft-com:office:office" xmlns:v="urn:schemas-microsoft-com:vml" xmlns:w10="urn:schemas-microsoft-com:office:word" xmlns:w="http://schemas.openxmlformats.org/wordprocessingml/2006/main" xmlns:a14="http://schemas.microsoft.com/office/drawing/2010/main">
+                            <a14:hiddenFill xmlns:a14="http://schemas.microsoft.com/office/drawing/2010/main" xmlns:w="http://schemas.openxmlformats.org/wordprocessingml/2006/main" xmlns:w10="urn:schemas-microsoft-com:office:word" xmlns:v="urn:schemas-microsoft-com:vml" xmlns:o="urn:schemas-microsoft-com:office:office" xmlns:mv="urn:schemas-microsoft-com:mac:vml" xmlns:mo="http://schemas.microsoft.com/office/mac/office/2008/main" xmlns="">
                               <a:solidFill>
                                 <a:srgbClr val="FFFFFF"/>
                               </a:solidFill>
                             </a14:hiddenFill>
                           </a:ext>
                           <a:ext uri="{91240B29-F687-4f45-9708-019B960494DF}">
-                            <a14:hiddenLine xmlns="" xmlns:mo="http://schemas.microsoft.com/office/mac/office/2008/main" xmlns:mv="urn:schemas-microsoft-com:mac:vml" xmlns:o="urn:schemas-microsoft-com:office:office" xmlns:v="urn:schemas-microsoft-com:vml" xmlns:w10="urn:schemas-microsoft-com:office:word" xmlns:w="http://schemas.openxmlformats.org/wordprocessingml/2006/main" xmlns:a14="http://schemas.microsoft.com/office/drawing/2010/main" w="6350">
+                            <a14:hiddenLine xmlns:a14="http://schemas.microsoft.com/office/drawing/2010/main" xmlns:w="http://schemas.openxmlformats.org/wordprocessingml/2006/main" xmlns:w10="urn:schemas-microsoft-com:office:word" xmlns:v="urn:schemas-microsoft-com:vml" xmlns:o="urn:schemas-microsoft-com:office:office" xmlns:mv="urn:schemas-microsoft-com:mac:vml" xmlns:mo="http://schemas.microsoft.com/office/mac/office/2008/main" xmlns="" w="6350">
                               <a:solidFill>
                                 <a:srgbClr val="000000"/>
                               </a:solidFill>
@@ -4105,31 +4083,7 @@
                                 <w:sz w:val="32"/>
                                 <w:szCs w:val="26"/>
                               </w:rPr>
-                              <w:t xml:space="preserve">, Matthew </w:t>
-                            </w:r>
-                            <w:proofErr w:type="spellStart"/>
-                            <w:r>
-                              <w:rPr>
-                                <w:rFonts w:ascii="Times New Roman" w:hAnsi="Times New Roman"/>
-                                <w:b/>
-                                <w:i/>
-                                <w:color w:val="ED7D31" w:themeColor="accent2"/>
-                                <w:sz w:val="32"/>
-                                <w:szCs w:val="26"/>
-                              </w:rPr>
-                              <w:t>Deremer</w:t>
-                            </w:r>
-                            <w:proofErr w:type="spellEnd"/>
-                            <w:r>
-                              <w:rPr>
-                                <w:rFonts w:ascii="Times New Roman" w:hAnsi="Times New Roman"/>
-                                <w:b/>
-                                <w:i/>
-                                <w:color w:val="ED7D31" w:themeColor="accent2"/>
-                                <w:sz w:val="32"/>
-                                <w:szCs w:val="26"/>
-                              </w:rPr>
-                              <w:t>, and Luke Pace</w:t>
+                              <w:t>, Matthew Deremer, and Luke Pace</w:t>
                             </w:r>
                           </w:p>
                         </w:txbxContent>
@@ -4186,31 +4140,7 @@
                           <w:sz w:val="32"/>
                           <w:szCs w:val="26"/>
                         </w:rPr>
-                        <w:t xml:space="preserve">, Matthew </w:t>
-                      </w:r>
-                      <w:proofErr w:type="spellStart"/>
-                      <w:r>
-                        <w:rPr>
-                          <w:rFonts w:ascii="Times New Roman" w:hAnsi="Times New Roman"/>
-                          <w:b/>
-                          <w:i/>
-                          <w:color w:val="ED7D31" w:themeColor="accent2"/>
-                          <w:sz w:val="32"/>
-                          <w:szCs w:val="26"/>
-                        </w:rPr>
-                        <w:t>Deremer</w:t>
-                      </w:r>
-                      <w:proofErr w:type="spellEnd"/>
-                      <w:r>
-                        <w:rPr>
-                          <w:rFonts w:ascii="Times New Roman" w:hAnsi="Times New Roman"/>
-                          <w:b/>
-                          <w:i/>
-                          <w:color w:val="ED7D31" w:themeColor="accent2"/>
-                          <w:sz w:val="32"/>
-                          <w:szCs w:val="26"/>
-                        </w:rPr>
-                        <w:t>, and Luke Pace</w:t>
+                        <w:t>, Matthew Deremer, and Luke Pace</w:t>
                       </w:r>
                     </w:p>
                   </w:txbxContent>
@@ -4585,7 +4515,7 @@
           <w:color w:val="auto"/>
         </w:rPr>
       </w:pPr>
-      <w:bookmarkStart w:id="2" w:name="_Toc497743446"/>
+      <w:bookmarkStart w:id="0" w:name="_Toc497743446"/>
       <w:r>
         <w:rPr>
           <w:rFonts w:ascii="Times New Roman" w:hAnsi="Times New Roman" w:cs="Times New Roman"/>
@@ -4595,7 +4525,7 @@
         <w:lastRenderedPageBreak/>
         <w:t>Table of Figures</w:t>
       </w:r>
-      <w:bookmarkEnd w:id="2"/>
+      <w:bookmarkEnd w:id="0"/>
     </w:p>
     <w:p>
       <w:pPr>
@@ -4738,7 +4668,7 @@
           <w:color w:val="auto"/>
         </w:rPr>
       </w:pPr>
-      <w:bookmarkStart w:id="3" w:name="_Toc497743447"/>
+      <w:bookmarkStart w:id="1" w:name="_Toc497743447"/>
       <w:r>
         <w:rPr>
           <w:rFonts w:ascii="Times New Roman" w:hAnsi="Times New Roman" w:cs="Times New Roman"/>
@@ -4748,7 +4678,7 @@
         <w:lastRenderedPageBreak/>
         <w:t>Observer Pattern</w:t>
       </w:r>
-      <w:bookmarkEnd w:id="3"/>
+      <w:bookmarkEnd w:id="1"/>
     </w:p>
     <w:p>
       <w:pPr>
@@ -4964,7 +4894,7 @@
           <w:sz w:val="24"/>
         </w:rPr>
       </w:pPr>
-      <w:bookmarkStart w:id="4" w:name="_Toc497745222"/>
+      <w:bookmarkStart w:id="2" w:name="_Toc497745222"/>
       <w:r>
         <w:rPr>
           <w:rFonts w:ascii="Times New Roman" w:hAnsi="Times New Roman" w:cs="Times New Roman"/>
@@ -5029,7 +4959,7 @@
         </w:rPr>
         <w:t>. Subject-Observer Relationship</w:t>
       </w:r>
-      <w:bookmarkEnd w:id="4"/>
+      <w:bookmarkEnd w:id="2"/>
     </w:p>
     <w:p>
       <w:pPr>
@@ -5302,72 +5232,36 @@
           <w:rFonts w:ascii="Times New Roman" w:hAnsi="Times New Roman" w:cs="Times New Roman"/>
           <w:sz w:val="24"/>
         </w:rPr>
-        <w:t xml:space="preserve"> We will first test the methods contained in the </w:t>
-      </w:r>
-      <w:proofErr w:type="spellStart"/>
-      <w:r>
-        <w:rPr>
-          <w:rFonts w:ascii="Times New Roman" w:hAnsi="Times New Roman" w:cs="Times New Roman"/>
-          <w:sz w:val="24"/>
-        </w:rPr>
-        <w:t>MatchData</w:t>
-      </w:r>
-      <w:proofErr w:type="spellEnd"/>
-      <w:r>
-        <w:rPr>
-          <w:rFonts w:ascii="Times New Roman" w:hAnsi="Times New Roman" w:cs="Times New Roman"/>
-          <w:sz w:val="24"/>
-        </w:rPr>
-        <w:t xml:space="preserve"> class, which implements the Subject interface.</w:t>
+        <w:t xml:space="preserve"> We will first test the methods contained in the MatchData class, which implements the Subject interface.</w:t>
+      </w:r>
+      <w:r>
+        <w:rPr>
+          <w:rFonts w:ascii="Times New Roman" w:hAnsi="Times New Roman" w:cs="Times New Roman"/>
+          <w:sz w:val="24"/>
+        </w:rPr>
+        <w:t xml:space="preserve"> We first created a Player object, as shown in Figure 2, below, which contains the number of minutes played, goals, and assists for a player.</w:t>
       </w:r>
     </w:p>
     <w:p>
       <w:pPr>
         <w:spacing w:line="480" w:lineRule="auto"/>
+        <w:jc w:val="center"/>
         <w:rPr>
           <w:rFonts w:ascii="Times New Roman" w:hAnsi="Times New Roman" w:cs="Times New Roman"/>
           <w:sz w:val="24"/>
         </w:rPr>
       </w:pPr>
-    </w:p>
-    <w:p>
-      <w:pPr>
-        <w:spacing w:line="480" w:lineRule="auto"/>
-        <w:rPr>
-          <w:rFonts w:ascii="Times New Roman" w:hAnsi="Times New Roman" w:cs="Times New Roman"/>
-          <w:sz w:val="24"/>
-        </w:rPr>
-      </w:pPr>
-    </w:p>
-    <w:p>
-      <w:pPr>
-        <w:spacing w:line="480" w:lineRule="auto"/>
-        <w:rPr>
-          <w:rFonts w:ascii="Times New Roman" w:hAnsi="Times New Roman" w:cs="Times New Roman"/>
-          <w:sz w:val="24"/>
-        </w:rPr>
-      </w:pPr>
-    </w:p>
-    <w:p>
-      <w:pPr>
-        <w:spacing w:line="480" w:lineRule="auto"/>
-        <w:rPr>
-          <w:rFonts w:ascii="Times New Roman" w:hAnsi="Times New Roman" w:cs="Times New Roman"/>
-          <w:sz w:val="24"/>
-        </w:rPr>
-      </w:pPr>
       <w:r>
         <w:rPr>
           <w:rFonts w:ascii="Times New Roman" w:hAnsi="Times New Roman" w:cs="Times New Roman"/>
           <w:noProof/>
           <w:sz w:val="24"/>
         </w:rPr>
-        <w:lastRenderedPageBreak/>
         <w:drawing>
           <wp:inline distT="0" distB="0" distL="0" distR="0">
-            <wp:extent cx="5943600" cy="4631225"/>
+            <wp:extent cx="3337560" cy="3771900"/>
             <wp:effectExtent l="0" t="0" r="0" b="0"/>
-            <wp:docPr id="2" name="Picture 2"/>
+            <wp:docPr id="6" name="Picture 6"/>
             <wp:cNvGraphicFramePr>
               <a:graphicFrameLocks xmlns:a="http://schemas.openxmlformats.org/drawingml/2006/main" noChangeAspect="1"/>
             </wp:cNvGraphicFramePr>
@@ -5375,10 +5269,8 @@
               <a:graphicData uri="http://schemas.openxmlformats.org/drawingml/2006/picture">
                 <pic:pic xmlns:pic="http://schemas.openxmlformats.org/drawingml/2006/picture">
                   <pic:nvPicPr>
-                    <pic:cNvPr id="0" name="Picture 2"/>
-                    <pic:cNvPicPr>
-                      <a:picLocks noChangeAspect="1" noChangeArrowheads="1"/>
-                    </pic:cNvPicPr>
+                    <pic:cNvPr id="6" name="1. initial Player.JPG"/>
+                    <pic:cNvPicPr/>
                   </pic:nvPicPr>
                   <pic:blipFill>
                     <a:blip r:embed="rId8">
@@ -5388,23 +5280,18 @@
                         </a:ext>
                       </a:extLst>
                     </a:blip>
-                    <a:srcRect/>
                     <a:stretch>
                       <a:fillRect/>
                     </a:stretch>
                   </pic:blipFill>
-                  <pic:spPr bwMode="auto">
+                  <pic:spPr>
                     <a:xfrm>
                       <a:off x="0" y="0"/>
-                      <a:ext cx="5943600" cy="4631225"/>
+                      <a:ext cx="3337560" cy="3771900"/>
                     </a:xfrm>
                     <a:prstGeom prst="rect">
                       <a:avLst/>
                     </a:prstGeom>
-                    <a:noFill/>
-                    <a:ln>
-                      <a:noFill/>
-                    </a:ln>
                   </pic:spPr>
                 </pic:pic>
               </a:graphicData>
@@ -5433,58 +5320,25 @@
       <w:r>
         <w:rPr>
           <w:rFonts w:ascii="Times New Roman" w:hAnsi="Times New Roman" w:cs="Times New Roman"/>
-          <w:noProof/>
-          <w:sz w:val="24"/>
-        </w:rPr>
-        <w:lastRenderedPageBreak/>
-        <w:drawing>
-          <wp:inline distT="0" distB="0" distL="0" distR="0">
-            <wp:extent cx="5943600" cy="6048961"/>
-            <wp:effectExtent l="0" t="0" r="0" b="9525"/>
-            <wp:docPr id="3" name="Picture 3"/>
-            <wp:cNvGraphicFramePr>
-              <a:graphicFrameLocks xmlns:a="http://schemas.openxmlformats.org/drawingml/2006/main" noChangeAspect="1"/>
-            </wp:cNvGraphicFramePr>
-            <a:graphic xmlns:a="http://schemas.openxmlformats.org/drawingml/2006/main">
-              <a:graphicData uri="http://schemas.openxmlformats.org/drawingml/2006/picture">
-                <pic:pic xmlns:pic="http://schemas.openxmlformats.org/drawingml/2006/picture">
-                  <pic:nvPicPr>
-                    <pic:cNvPr id="0" name="Picture 3"/>
-                    <pic:cNvPicPr>
-                      <a:picLocks noChangeAspect="1" noChangeArrowheads="1"/>
-                    </pic:cNvPicPr>
-                  </pic:nvPicPr>
-                  <pic:blipFill>
-                    <a:blip r:embed="rId9">
-                      <a:extLst>
-                        <a:ext uri="{28A0092B-C50C-407E-A947-70E740481C1C}">
-                          <a14:useLocalDpi xmlns:a14="http://schemas.microsoft.com/office/drawing/2010/main" val="0"/>
-                        </a:ext>
-                      </a:extLst>
-                    </a:blip>
-                    <a:srcRect/>
-                    <a:stretch>
-                      <a:fillRect/>
-                    </a:stretch>
-                  </pic:blipFill>
-                  <pic:spPr bwMode="auto">
-                    <a:xfrm>
-                      <a:off x="0" y="0"/>
-                      <a:ext cx="5943600" cy="6048961"/>
-                    </a:xfrm>
-                    <a:prstGeom prst="rect">
-                      <a:avLst/>
-                    </a:prstGeom>
-                    <a:noFill/>
-                    <a:ln>
-                      <a:noFill/>
-                    </a:ln>
-                  </pic:spPr>
-                </pic:pic>
-              </a:graphicData>
-            </a:graphic>
-          </wp:inline>
-        </w:drawing>
+          <w:sz w:val="24"/>
+        </w:rPr>
+        <w:t>The initial Subject interface was as shown in Figure 3, below.</w:t>
+      </w:r>
+    </w:p>
+    <w:p>
+      <w:pPr>
+        <w:spacing w:line="480" w:lineRule="auto"/>
+        <w:rPr>
+          <w:rFonts w:ascii="Times New Roman" w:hAnsi="Times New Roman" w:cs="Times New Roman"/>
+          <w:sz w:val="24"/>
+        </w:rPr>
+      </w:pPr>
+      <w:r>
+        <w:rPr>
+          <w:rFonts w:ascii="Times New Roman" w:hAnsi="Times New Roman" w:cs="Times New Roman"/>
+          <w:sz w:val="24"/>
+        </w:rPr>
+        <w:t>FIGURE 2</w:t>
       </w:r>
     </w:p>
     <w:p>
@@ -5507,58 +5361,25 @@
       <w:r>
         <w:rPr>
           <w:rFonts w:ascii="Times New Roman" w:hAnsi="Times New Roman" w:cs="Times New Roman"/>
-          <w:noProof/>
-          <w:sz w:val="24"/>
-        </w:rPr>
-        <w:lastRenderedPageBreak/>
-        <w:drawing>
-          <wp:inline distT="0" distB="0" distL="0" distR="0">
-            <wp:extent cx="5943600" cy="3204586"/>
-            <wp:effectExtent l="0" t="0" r="0" b="0"/>
-            <wp:docPr id="4" name="Picture 4"/>
-            <wp:cNvGraphicFramePr>
-              <a:graphicFrameLocks xmlns:a="http://schemas.openxmlformats.org/drawingml/2006/main" noChangeAspect="1"/>
-            </wp:cNvGraphicFramePr>
-            <a:graphic xmlns:a="http://schemas.openxmlformats.org/drawingml/2006/main">
-              <a:graphicData uri="http://schemas.openxmlformats.org/drawingml/2006/picture">
-                <pic:pic xmlns:pic="http://schemas.openxmlformats.org/drawingml/2006/picture">
-                  <pic:nvPicPr>
-                    <pic:cNvPr id="0" name="Picture 4"/>
-                    <pic:cNvPicPr>
-                      <a:picLocks noChangeAspect="1" noChangeArrowheads="1"/>
-                    </pic:cNvPicPr>
-                  </pic:nvPicPr>
-                  <pic:blipFill>
-                    <a:blip r:embed="rId10">
-                      <a:extLst>
-                        <a:ext uri="{28A0092B-C50C-407E-A947-70E740481C1C}">
-                          <a14:useLocalDpi xmlns:a14="http://schemas.microsoft.com/office/drawing/2010/main" val="0"/>
-                        </a:ext>
-                      </a:extLst>
-                    </a:blip>
-                    <a:srcRect/>
-                    <a:stretch>
-                      <a:fillRect/>
-                    </a:stretch>
-                  </pic:blipFill>
-                  <pic:spPr bwMode="auto">
-                    <a:xfrm>
-                      <a:off x="0" y="0"/>
-                      <a:ext cx="5943600" cy="3204586"/>
-                    </a:xfrm>
-                    <a:prstGeom prst="rect">
-                      <a:avLst/>
-                    </a:prstGeom>
-                    <a:noFill/>
-                    <a:ln>
-                      <a:noFill/>
-                    </a:ln>
-                  </pic:spPr>
-                </pic:pic>
-              </a:graphicData>
-            </a:graphic>
-          </wp:inline>
-        </w:drawing>
+          <w:sz w:val="24"/>
+        </w:rPr>
+        <w:t>We then created a class that will implement this Subject interface, the MatchData class, as shown in Figure 4, below. This MatchData class contains a list of Player objects, methods for registering, removing, and notifying observers, and a method for returning the list of Player objects.</w:t>
+      </w:r>
+    </w:p>
+    <w:p>
+      <w:pPr>
+        <w:spacing w:line="480" w:lineRule="auto"/>
+        <w:rPr>
+          <w:rFonts w:ascii="Times New Roman" w:hAnsi="Times New Roman" w:cs="Times New Roman"/>
+          <w:sz w:val="24"/>
+        </w:rPr>
+      </w:pPr>
+      <w:r>
+        <w:rPr>
+          <w:rFonts w:ascii="Times New Roman" w:hAnsi="Times New Roman" w:cs="Times New Roman"/>
+          <w:sz w:val="24"/>
+        </w:rPr>
+        <w:t>FIGURE 3</w:t>
       </w:r>
     </w:p>
     <w:p>
@@ -5581,58 +5402,632 @@
       <w:r>
         <w:rPr>
           <w:rFonts w:ascii="Times New Roman" w:hAnsi="Times New Roman" w:cs="Times New Roman"/>
-          <w:noProof/>
-          <w:sz w:val="24"/>
-        </w:rPr>
-        <w:drawing>
-          <wp:inline distT="0" distB="0" distL="0" distR="0">
-            <wp:extent cx="5943600" cy="2411718"/>
-            <wp:effectExtent l="0" t="0" r="0" b="8255"/>
-            <wp:docPr id="5" name="Picture 5"/>
-            <wp:cNvGraphicFramePr>
-              <a:graphicFrameLocks xmlns:a="http://schemas.openxmlformats.org/drawingml/2006/main" noChangeAspect="1"/>
-            </wp:cNvGraphicFramePr>
-            <a:graphic xmlns:a="http://schemas.openxmlformats.org/drawingml/2006/main">
-              <a:graphicData uri="http://schemas.openxmlformats.org/drawingml/2006/picture">
-                <pic:pic xmlns:pic="http://schemas.openxmlformats.org/drawingml/2006/picture">
-                  <pic:nvPicPr>
-                    <pic:cNvPr id="0" name="Picture 5"/>
-                    <pic:cNvPicPr>
-                      <a:picLocks noChangeAspect="1" noChangeArrowheads="1"/>
-                    </pic:cNvPicPr>
-                  </pic:nvPicPr>
-                  <pic:blipFill>
-                    <a:blip r:embed="rId11">
-                      <a:extLst>
-                        <a:ext uri="{28A0092B-C50C-407E-A947-70E740481C1C}">
-                          <a14:useLocalDpi xmlns:a14="http://schemas.microsoft.com/office/drawing/2010/main" val="0"/>
-                        </a:ext>
-                      </a:extLst>
-                    </a:blip>
-                    <a:srcRect/>
-                    <a:stretch>
-                      <a:fillRect/>
-                    </a:stretch>
-                  </pic:blipFill>
-                  <pic:spPr bwMode="auto">
-                    <a:xfrm>
-                      <a:off x="0" y="0"/>
-                      <a:ext cx="5943600" cy="2411718"/>
-                    </a:xfrm>
-                    <a:prstGeom prst="rect">
-                      <a:avLst/>
-                    </a:prstGeom>
-                    <a:noFill/>
-                    <a:ln>
-                      <a:noFill/>
-                    </a:ln>
-                  </pic:spPr>
-                </pic:pic>
-              </a:graphicData>
-            </a:graphic>
-          </wp:inline>
-        </w:drawing>
-      </w:r>
+          <w:sz w:val="24"/>
+        </w:rPr>
+        <w:t>The initial Observer interface was as shown in Figure 5, below.</w:t>
+      </w:r>
+    </w:p>
+    <w:p>
+      <w:pPr>
+        <w:spacing w:line="480" w:lineRule="auto"/>
+        <w:rPr>
+          <w:rFonts w:ascii="Times New Roman" w:hAnsi="Times New Roman" w:cs="Times New Roman"/>
+          <w:sz w:val="24"/>
+        </w:rPr>
+      </w:pPr>
+      <w:r>
+        <w:rPr>
+          <w:rFonts w:ascii="Times New Roman" w:hAnsi="Times New Roman" w:cs="Times New Roman"/>
+          <w:sz w:val="24"/>
+        </w:rPr>
+        <w:t>FIGURE 4</w:t>
+      </w:r>
+    </w:p>
+    <w:p>
+      <w:pPr>
+        <w:spacing w:line="480" w:lineRule="auto"/>
+        <w:rPr>
+          <w:rFonts w:ascii="Times New Roman" w:hAnsi="Times New Roman" w:cs="Times New Roman"/>
+          <w:sz w:val="24"/>
+        </w:rPr>
+      </w:pPr>
+    </w:p>
+    <w:p>
+      <w:pPr>
+        <w:spacing w:line="480" w:lineRule="auto"/>
+        <w:rPr>
+          <w:rFonts w:ascii="Times New Roman" w:hAnsi="Times New Roman" w:cs="Times New Roman"/>
+          <w:sz w:val="24"/>
+        </w:rPr>
+      </w:pPr>
+      <w:r>
+        <w:rPr>
+          <w:rFonts w:ascii="Times New Roman" w:hAnsi="Times New Roman" w:cs="Times New Roman"/>
+          <w:sz w:val="24"/>
+        </w:rPr>
+        <w:t>We next created a PlayerStats class that will implement this Observer interface</w:t>
+      </w:r>
+      <w:r>
+        <w:rPr>
+          <w:rFonts w:ascii="Times New Roman" w:hAnsi="Times New Roman" w:cs="Times New Roman"/>
+          <w:sz w:val="24"/>
+        </w:rPr>
+        <w:t>, as shown in Figure 6, below.</w:t>
+      </w:r>
+      <w:r>
+        <w:rPr>
+          <w:rFonts w:ascii="Times New Roman" w:hAnsi="Times New Roman" w:cs="Times New Roman"/>
+          <w:sz w:val="24"/>
+        </w:rPr>
+        <w:t xml:space="preserve"> This class will provide a statistical analysis of Player data, such as the </w:t>
+      </w:r>
+      <w:r>
+        <w:rPr>
+          <w:rFonts w:ascii="Times New Roman" w:hAnsi="Times New Roman" w:cs="Times New Roman"/>
+          <w:sz w:val="24"/>
+        </w:rPr>
+        <w:t>Player with the most minutes played, the top scorer, and the Player with the most assists.</w:t>
+      </w:r>
+    </w:p>
+    <w:p>
+      <w:pPr>
+        <w:spacing w:line="480" w:lineRule="auto"/>
+        <w:rPr>
+          <w:rFonts w:ascii="Times New Roman" w:hAnsi="Times New Roman" w:cs="Times New Roman"/>
+          <w:sz w:val="24"/>
+        </w:rPr>
+      </w:pPr>
+      <w:r>
+        <w:rPr>
+          <w:rFonts w:ascii="Times New Roman" w:hAnsi="Times New Roman" w:cs="Times New Roman"/>
+          <w:sz w:val="24"/>
+        </w:rPr>
+        <w:t>FIGURE 5</w:t>
+      </w:r>
+    </w:p>
+    <w:p>
+      <w:pPr>
+        <w:spacing w:line="480" w:lineRule="auto"/>
+        <w:rPr>
+          <w:rFonts w:ascii="Times New Roman" w:hAnsi="Times New Roman" w:cs="Times New Roman"/>
+          <w:sz w:val="24"/>
+        </w:rPr>
+      </w:pPr>
+    </w:p>
+    <w:p>
+      <w:pPr>
+        <w:spacing w:line="480" w:lineRule="auto"/>
+        <w:rPr>
+          <w:rFonts w:ascii="Times New Roman" w:hAnsi="Times New Roman" w:cs="Times New Roman"/>
+          <w:sz w:val="24"/>
+        </w:rPr>
+      </w:pPr>
+      <w:r>
+        <w:rPr>
+          <w:rFonts w:ascii="Times New Roman" w:hAnsi="Times New Roman" w:cs="Times New Roman"/>
+          <w:sz w:val="24"/>
+        </w:rPr>
+        <w:t>Finally, we created a TeamStats class that will implement the Observer interface, as shown in Figure 7, below.</w:t>
+      </w:r>
+      <w:r>
+        <w:rPr>
+          <w:rFonts w:ascii="Times New Roman" w:hAnsi="Times New Roman" w:cs="Times New Roman"/>
+          <w:sz w:val="24"/>
+        </w:rPr>
+        <w:t xml:space="preserve"> This class will simply display the score of the match.</w:t>
+      </w:r>
+    </w:p>
+    <w:p>
+      <w:pPr>
+        <w:spacing w:line="480" w:lineRule="auto"/>
+        <w:rPr>
+          <w:rFonts w:ascii="Times New Roman" w:hAnsi="Times New Roman" w:cs="Times New Roman"/>
+          <w:sz w:val="24"/>
+        </w:rPr>
+      </w:pPr>
+      <w:r>
+        <w:rPr>
+          <w:rFonts w:ascii="Times New Roman" w:hAnsi="Times New Roman" w:cs="Times New Roman"/>
+          <w:sz w:val="24"/>
+        </w:rPr>
+        <w:lastRenderedPageBreak/>
+        <w:t>FIGURE 6</w:t>
+      </w:r>
+    </w:p>
+    <w:p>
+      <w:pPr>
+        <w:spacing w:line="480" w:lineRule="auto"/>
+        <w:rPr>
+          <w:rFonts w:ascii="Times New Roman" w:hAnsi="Times New Roman" w:cs="Times New Roman"/>
+          <w:sz w:val="24"/>
+        </w:rPr>
+      </w:pPr>
+    </w:p>
+    <w:p>
+      <w:pPr>
+        <w:spacing w:line="480" w:lineRule="auto"/>
+        <w:rPr>
+          <w:rFonts w:ascii="Times New Roman" w:hAnsi="Times New Roman" w:cs="Times New Roman"/>
+          <w:sz w:val="24"/>
+        </w:rPr>
+      </w:pPr>
+      <w:r>
+        <w:rPr>
+          <w:rFonts w:ascii="Times New Roman" w:hAnsi="Times New Roman" w:cs="Times New Roman"/>
+          <w:sz w:val="24"/>
+        </w:rPr>
+        <w:t xml:space="preserve">With the skeleton structure of these initial classes set up, </w:t>
+      </w:r>
+      <w:r>
+        <w:rPr>
+          <w:rFonts w:ascii="Times New Roman" w:hAnsi="Times New Roman" w:cs="Times New Roman"/>
+          <w:sz w:val="24"/>
+        </w:rPr>
+        <w:t xml:space="preserve">we created a test suite for each </w:t>
+      </w:r>
+      <w:r>
+        <w:rPr>
+          <w:rFonts w:ascii="Times New Roman" w:hAnsi="Times New Roman" w:cs="Times New Roman"/>
+          <w:sz w:val="24"/>
+        </w:rPr>
+        <w:t>class that implements an interface.</w:t>
+      </w:r>
+      <w:r>
+        <w:rPr>
+          <w:rFonts w:ascii="Times New Roman" w:hAnsi="Times New Roman" w:cs="Times New Roman"/>
+          <w:sz w:val="24"/>
+        </w:rPr>
+        <w:t xml:space="preserve"> </w:t>
+      </w:r>
+      <w:r>
+        <w:rPr>
+          <w:rFonts w:ascii="Times New Roman" w:hAnsi="Times New Roman" w:cs="Times New Roman"/>
+          <w:sz w:val="24"/>
+        </w:rPr>
+        <w:t>These initial tests were set up and run so that they would purposefully fail, as shown in Figures 8 through 10, below</w:t>
+      </w:r>
+      <w:r>
+        <w:rPr>
+          <w:rFonts w:ascii="Times New Roman" w:hAnsi="Times New Roman" w:cs="Times New Roman"/>
+          <w:sz w:val="24"/>
+        </w:rPr>
+        <w:t>.</w:t>
+      </w:r>
+    </w:p>
+    <w:p>
+      <w:pPr>
+        <w:spacing w:line="480" w:lineRule="auto"/>
+        <w:rPr>
+          <w:rFonts w:ascii="Times New Roman" w:hAnsi="Times New Roman" w:cs="Times New Roman"/>
+          <w:sz w:val="24"/>
+        </w:rPr>
+      </w:pPr>
+      <w:r>
+        <w:rPr>
+          <w:rFonts w:ascii="Times New Roman" w:hAnsi="Times New Roman" w:cs="Times New Roman"/>
+          <w:sz w:val="24"/>
+        </w:rPr>
+        <w:t>FIGURES 7-9</w:t>
+      </w:r>
+    </w:p>
+    <w:p>
+      <w:pPr>
+        <w:spacing w:line="480" w:lineRule="auto"/>
+        <w:rPr>
+          <w:rFonts w:ascii="Times New Roman" w:hAnsi="Times New Roman" w:cs="Times New Roman"/>
+          <w:sz w:val="24"/>
+        </w:rPr>
+      </w:pPr>
+    </w:p>
+    <w:p>
+      <w:pPr>
+        <w:spacing w:line="480" w:lineRule="auto"/>
+        <w:rPr>
+          <w:rFonts w:ascii="Times New Roman" w:hAnsi="Times New Roman" w:cs="Times New Roman"/>
+          <w:sz w:val="24"/>
+        </w:rPr>
+      </w:pPr>
+      <w:r>
+        <w:rPr>
+          <w:rFonts w:ascii="Times New Roman" w:hAnsi="Times New Roman" w:cs="Times New Roman"/>
+          <w:sz w:val="24"/>
+        </w:rPr>
+        <w:t xml:space="preserve">The next step in test driven development is to add code to our classes being tested so these tests will now pass successfully. After revising the classes being tested, </w:t>
+      </w:r>
+      <w:r>
+        <w:rPr>
+          <w:rFonts w:ascii="Times New Roman" w:hAnsi="Times New Roman" w:cs="Times New Roman"/>
+          <w:sz w:val="24"/>
+        </w:rPr>
+        <w:t xml:space="preserve">we </w:t>
+      </w:r>
+      <w:r>
+        <w:rPr>
+          <w:rFonts w:ascii="Times New Roman" w:hAnsi="Times New Roman" w:cs="Times New Roman"/>
+          <w:sz w:val="24"/>
+        </w:rPr>
+        <w:t xml:space="preserve">re-ran the test suite, producing the successful output shown in Figures </w:t>
+      </w:r>
+      <w:r>
+        <w:rPr>
+          <w:rFonts w:ascii="Times New Roman" w:hAnsi="Times New Roman" w:cs="Times New Roman"/>
+          <w:sz w:val="24"/>
+        </w:rPr>
+        <w:t>11</w:t>
+      </w:r>
+      <w:r>
+        <w:rPr>
+          <w:rFonts w:ascii="Times New Roman" w:hAnsi="Times New Roman" w:cs="Times New Roman"/>
+          <w:sz w:val="24"/>
+        </w:rPr>
+        <w:t xml:space="preserve"> through 1</w:t>
+      </w:r>
+      <w:r>
+        <w:rPr>
+          <w:rFonts w:ascii="Times New Roman" w:hAnsi="Times New Roman" w:cs="Times New Roman"/>
+          <w:sz w:val="24"/>
+        </w:rPr>
+        <w:t>3</w:t>
+      </w:r>
+      <w:r>
+        <w:rPr>
+          <w:rFonts w:ascii="Times New Roman" w:hAnsi="Times New Roman" w:cs="Times New Roman"/>
+          <w:sz w:val="24"/>
+        </w:rPr>
+        <w:t>, below.</w:t>
+      </w:r>
+    </w:p>
+    <w:p>
+      <w:pPr>
+        <w:spacing w:line="480" w:lineRule="auto"/>
+        <w:rPr>
+          <w:rFonts w:ascii="Times New Roman" w:hAnsi="Times New Roman" w:cs="Times New Roman"/>
+          <w:sz w:val="24"/>
+        </w:rPr>
+      </w:pPr>
+      <w:r>
+        <w:rPr>
+          <w:rFonts w:ascii="Times New Roman" w:hAnsi="Times New Roman" w:cs="Times New Roman"/>
+          <w:sz w:val="24"/>
+        </w:rPr>
+        <w:t>FIGURES 1</w:t>
+      </w:r>
+      <w:r>
+        <w:rPr>
+          <w:rFonts w:ascii="Times New Roman" w:hAnsi="Times New Roman" w:cs="Times New Roman"/>
+          <w:sz w:val="24"/>
+        </w:rPr>
+        <w:t>1-13</w:t>
+      </w:r>
+    </w:p>
+    <w:p>
+      <w:pPr>
+        <w:spacing w:line="480" w:lineRule="auto"/>
+        <w:rPr>
+          <w:rFonts w:ascii="Times New Roman" w:hAnsi="Times New Roman" w:cs="Times New Roman"/>
+          <w:sz w:val="24"/>
+        </w:rPr>
+      </w:pPr>
+    </w:p>
+    <w:p>
+      <w:pPr>
+        <w:spacing w:line="480" w:lineRule="auto"/>
+        <w:rPr>
+          <w:rFonts w:ascii="Times New Roman" w:hAnsi="Times New Roman" w:cs="Times New Roman"/>
+          <w:sz w:val="24"/>
+        </w:rPr>
+      </w:pPr>
+      <w:r>
+        <w:rPr>
+          <w:rFonts w:ascii="Times New Roman" w:hAnsi="Times New Roman" w:cs="Times New Roman"/>
+          <w:sz w:val="24"/>
+        </w:rPr>
+        <w:t xml:space="preserve">With these tests now running successfully, we </w:t>
+      </w:r>
+      <w:r>
+        <w:rPr>
+          <w:rFonts w:ascii="Times New Roman" w:hAnsi="Times New Roman" w:cs="Times New Roman"/>
+          <w:sz w:val="24"/>
+        </w:rPr>
+        <w:t xml:space="preserve">no longer </w:t>
+      </w:r>
+      <w:r>
+        <w:rPr>
+          <w:rFonts w:ascii="Times New Roman" w:hAnsi="Times New Roman" w:cs="Times New Roman"/>
+          <w:sz w:val="24"/>
+        </w:rPr>
+        <w:t>must</w:t>
+      </w:r>
+      <w:r>
+        <w:rPr>
+          <w:rFonts w:ascii="Times New Roman" w:hAnsi="Times New Roman" w:cs="Times New Roman"/>
+          <w:sz w:val="24"/>
+        </w:rPr>
+        <w:t xml:space="preserve"> amend this test suite and can simply re-run it every time we refactor the </w:t>
+      </w:r>
+      <w:r>
+        <w:rPr>
+          <w:rFonts w:ascii="Times New Roman" w:hAnsi="Times New Roman" w:cs="Times New Roman"/>
+          <w:sz w:val="24"/>
+        </w:rPr>
+        <w:t>source code.</w:t>
+      </w:r>
+      <w:r>
+        <w:rPr>
+          <w:rFonts w:ascii="Times New Roman" w:hAnsi="Times New Roman" w:cs="Times New Roman"/>
+          <w:sz w:val="24"/>
+        </w:rPr>
+        <w:t xml:space="preserve"> We now need to add methods for updating the minutes played by each player and recording when a goal is scored and/or an assist is recorded</w:t>
+      </w:r>
+      <w:r>
+        <w:rPr>
+          <w:rFonts w:ascii="Times New Roman" w:hAnsi="Times New Roman" w:cs="Times New Roman"/>
+          <w:sz w:val="24"/>
+        </w:rPr>
+        <w:t>.</w:t>
+      </w:r>
+      <w:r>
+        <w:rPr>
+          <w:rFonts w:ascii="Times New Roman" w:hAnsi="Times New Roman" w:cs="Times New Roman"/>
+          <w:sz w:val="24"/>
+        </w:rPr>
+        <w:t xml:space="preserve"> The</w:t>
+      </w:r>
+      <w:r>
+        <w:rPr>
+          <w:rFonts w:ascii="Times New Roman" w:hAnsi="Times New Roman" w:cs="Times New Roman"/>
+          <w:sz w:val="24"/>
+        </w:rPr>
+        <w:t xml:space="preserve"> classes were amended to include all information needed for our Observers, as shown in Figures </w:t>
+      </w:r>
+      <w:r>
+        <w:rPr>
+          <w:rFonts w:ascii="Times New Roman" w:hAnsi="Times New Roman" w:cs="Times New Roman"/>
+          <w:sz w:val="24"/>
+        </w:rPr>
+        <w:t xml:space="preserve">XXX </w:t>
+      </w:r>
+      <w:r>
+        <w:rPr>
+          <w:rFonts w:ascii="Times New Roman" w:hAnsi="Times New Roman" w:cs="Times New Roman"/>
+          <w:sz w:val="24"/>
+        </w:rPr>
+        <w:t>below</w:t>
+      </w:r>
+      <w:r>
+        <w:rPr>
+          <w:rFonts w:ascii="Times New Roman" w:hAnsi="Times New Roman" w:cs="Times New Roman"/>
+          <w:sz w:val="24"/>
+        </w:rPr>
+        <w:t>.</w:t>
+      </w:r>
+    </w:p>
+    <w:p>
+      <w:pPr>
+        <w:spacing w:line="480" w:lineRule="auto"/>
+        <w:rPr>
+          <w:rFonts w:ascii="Times New Roman" w:hAnsi="Times New Roman" w:cs="Times New Roman"/>
+          <w:sz w:val="24"/>
+        </w:rPr>
+      </w:pPr>
+      <w:r>
+        <w:rPr>
+          <w:rFonts w:ascii="Times New Roman" w:hAnsi="Times New Roman" w:cs="Times New Roman"/>
+          <w:sz w:val="24"/>
+        </w:rPr>
+        <w:t>FIGURES XXX</w:t>
+      </w:r>
+    </w:p>
+    <w:p>
+      <w:pPr>
+        <w:spacing w:line="480" w:lineRule="auto"/>
+        <w:rPr>
+          <w:rFonts w:ascii="Times New Roman" w:hAnsi="Times New Roman" w:cs="Times New Roman"/>
+          <w:sz w:val="24"/>
+        </w:rPr>
+      </w:pPr>
+    </w:p>
+    <w:p>
+      <w:pPr>
+        <w:spacing w:line="480" w:lineRule="auto"/>
+        <w:rPr>
+          <w:rFonts w:ascii="Times New Roman" w:hAnsi="Times New Roman" w:cs="Times New Roman"/>
+          <w:sz w:val="24"/>
+        </w:rPr>
+      </w:pPr>
+      <w:r>
+        <w:rPr>
+          <w:rFonts w:ascii="Times New Roman" w:hAnsi="Times New Roman" w:cs="Times New Roman"/>
+          <w:sz w:val="24"/>
+        </w:rPr>
+        <w:lastRenderedPageBreak/>
+        <w:t>To confirm that none of our refactoring affected the functionality of the code, we ran our test suite again, producing the successful output shown in Figure</w:t>
+      </w:r>
+      <w:r>
+        <w:rPr>
+          <w:rFonts w:ascii="Times New Roman" w:hAnsi="Times New Roman" w:cs="Times New Roman"/>
+          <w:sz w:val="24"/>
+        </w:rPr>
+        <w:t>s</w:t>
+      </w:r>
+      <w:r>
+        <w:rPr>
+          <w:rFonts w:ascii="Times New Roman" w:hAnsi="Times New Roman" w:cs="Times New Roman"/>
+          <w:sz w:val="24"/>
+        </w:rPr>
+        <w:t xml:space="preserve"> XXX, below.</w:t>
+      </w:r>
+    </w:p>
+    <w:p>
+      <w:pPr>
+        <w:spacing w:line="480" w:lineRule="auto"/>
+        <w:rPr>
+          <w:rFonts w:ascii="Times New Roman" w:hAnsi="Times New Roman" w:cs="Times New Roman"/>
+          <w:sz w:val="24"/>
+        </w:rPr>
+      </w:pPr>
+      <w:r>
+        <w:rPr>
+          <w:rFonts w:ascii="Times New Roman" w:hAnsi="Times New Roman" w:cs="Times New Roman"/>
+          <w:sz w:val="24"/>
+        </w:rPr>
+        <w:t>FIGURES XXX</w:t>
+      </w:r>
+    </w:p>
+    <w:p>
+      <w:pPr>
+        <w:spacing w:line="480" w:lineRule="auto"/>
+        <w:rPr>
+          <w:rFonts w:ascii="Times New Roman" w:hAnsi="Times New Roman" w:cs="Times New Roman"/>
+          <w:sz w:val="24"/>
+        </w:rPr>
+      </w:pPr>
+    </w:p>
+    <w:p>
+      <w:pPr>
+        <w:spacing w:line="480" w:lineRule="auto"/>
+        <w:rPr>
+          <w:rFonts w:ascii="Times New Roman" w:hAnsi="Times New Roman" w:cs="Times New Roman"/>
+          <w:sz w:val="24"/>
+        </w:rPr>
+      </w:pPr>
+      <w:r>
+        <w:rPr>
+          <w:rFonts w:ascii="Times New Roman" w:hAnsi="Times New Roman" w:cs="Times New Roman"/>
+          <w:sz w:val="24"/>
+        </w:rPr>
+        <w:t xml:space="preserve">As seen from this project, </w:t>
+      </w:r>
+      <w:r>
+        <w:rPr>
+          <w:rFonts w:ascii="Times New Roman" w:hAnsi="Times New Roman" w:cs="Times New Roman"/>
+          <w:sz w:val="24"/>
+        </w:rPr>
+        <w:t>the Observer pattern is a widely-used, useful pattern for exchanging data between subjects and observers. It is exceptionally handy in the case of performing a statistical analysis on a sporting event, as shown in this project.</w:t>
+      </w:r>
+      <w:r>
+        <w:rPr>
+          <w:rFonts w:ascii="Times New Roman" w:hAnsi="Times New Roman" w:cs="Times New Roman"/>
+          <w:sz w:val="24"/>
+        </w:rPr>
+        <w:t xml:space="preserve"> Through loosely coupling the subjects and observers, </w:t>
+      </w:r>
+      <w:r>
+        <w:rPr>
+          <w:rFonts w:ascii="Times New Roman" w:hAnsi="Times New Roman" w:cs="Times New Roman"/>
+          <w:sz w:val="24"/>
+        </w:rPr>
+        <w:t xml:space="preserve">developers can </w:t>
+      </w:r>
+      <w:r>
+        <w:rPr>
+          <w:rFonts w:ascii="Times New Roman" w:hAnsi="Times New Roman" w:cs="Times New Roman"/>
+          <w:sz w:val="24"/>
+        </w:rPr>
+        <w:t xml:space="preserve">quickly and </w:t>
+      </w:r>
+      <w:r>
+        <w:rPr>
+          <w:rFonts w:ascii="Times New Roman" w:hAnsi="Times New Roman" w:cs="Times New Roman"/>
+          <w:sz w:val="24"/>
+        </w:rPr>
+        <w:t>efficiently pass</w:t>
+      </w:r>
+      <w:r>
+        <w:rPr>
+          <w:rFonts w:ascii="Times New Roman" w:hAnsi="Times New Roman" w:cs="Times New Roman"/>
+          <w:sz w:val="24"/>
+        </w:rPr>
+        <w:t xml:space="preserve"> a wealth of</w:t>
+      </w:r>
+      <w:r>
+        <w:rPr>
+          <w:rFonts w:ascii="Times New Roman" w:hAnsi="Times New Roman" w:cs="Times New Roman"/>
+          <w:sz w:val="24"/>
+        </w:rPr>
+        <w:t xml:space="preserve"> information between m</w:t>
+      </w:r>
+      <w:r>
+        <w:rPr>
+          <w:rFonts w:ascii="Times New Roman" w:hAnsi="Times New Roman" w:cs="Times New Roman"/>
+          <w:sz w:val="24"/>
+        </w:rPr>
+        <w:t>ultiple classes.</w:t>
+      </w:r>
+      <w:bookmarkStart w:id="3" w:name="_GoBack"/>
+      <w:bookmarkEnd w:id="3"/>
+    </w:p>
+    <w:p>
+      <w:pPr>
+        <w:spacing w:line="480" w:lineRule="auto"/>
+        <w:rPr>
+          <w:rFonts w:ascii="Times New Roman" w:hAnsi="Times New Roman" w:cs="Times New Roman"/>
+          <w:sz w:val="24"/>
+        </w:rPr>
+      </w:pPr>
+    </w:p>
+    <w:p>
+      <w:pPr>
+        <w:spacing w:line="480" w:lineRule="auto"/>
+        <w:rPr>
+          <w:rFonts w:ascii="Times New Roman" w:hAnsi="Times New Roman" w:cs="Times New Roman"/>
+          <w:sz w:val="24"/>
+        </w:rPr>
+      </w:pPr>
+    </w:p>
+    <w:p>
+      <w:pPr>
+        <w:spacing w:line="480" w:lineRule="auto"/>
+        <w:rPr>
+          <w:rFonts w:ascii="Times New Roman" w:hAnsi="Times New Roman" w:cs="Times New Roman"/>
+          <w:sz w:val="24"/>
+        </w:rPr>
+      </w:pPr>
+    </w:p>
+    <w:p>
+      <w:pPr>
+        <w:spacing w:line="480" w:lineRule="auto"/>
+        <w:rPr>
+          <w:rFonts w:ascii="Times New Roman" w:hAnsi="Times New Roman" w:cs="Times New Roman"/>
+          <w:sz w:val="24"/>
+        </w:rPr>
+      </w:pPr>
+    </w:p>
+    <w:p>
+      <w:pPr>
+        <w:spacing w:line="480" w:lineRule="auto"/>
+        <w:rPr>
+          <w:rFonts w:ascii="Times New Roman" w:hAnsi="Times New Roman" w:cs="Times New Roman"/>
+          <w:sz w:val="24"/>
+        </w:rPr>
+      </w:pPr>
+    </w:p>
+    <w:p>
+      <w:pPr>
+        <w:spacing w:line="480" w:lineRule="auto"/>
+        <w:rPr>
+          <w:rFonts w:ascii="Times New Roman" w:hAnsi="Times New Roman" w:cs="Times New Roman"/>
+          <w:sz w:val="24"/>
+        </w:rPr>
+      </w:pPr>
+    </w:p>
+    <w:p>
+      <w:pPr>
+        <w:spacing w:line="480" w:lineRule="auto"/>
+        <w:rPr>
+          <w:rFonts w:ascii="Times New Roman" w:hAnsi="Times New Roman" w:cs="Times New Roman"/>
+          <w:sz w:val="24"/>
+        </w:rPr>
+      </w:pPr>
+    </w:p>
+    <w:p>
+      <w:pPr>
+        <w:spacing w:line="480" w:lineRule="auto"/>
+        <w:rPr>
+          <w:rFonts w:ascii="Times New Roman" w:hAnsi="Times New Roman" w:cs="Times New Roman"/>
+          <w:sz w:val="24"/>
+        </w:rPr>
+      </w:pPr>
     </w:p>
     <w:p>
       <w:pPr>
@@ -5670,7 +6065,7 @@
           <w:color w:val="auto"/>
         </w:rPr>
       </w:pPr>
-      <w:bookmarkStart w:id="5" w:name="_Toc497743448"/>
+      <w:bookmarkStart w:id="4" w:name="_Toc497743448"/>
       <w:r>
         <w:rPr>
           <w:rFonts w:ascii="Times New Roman" w:hAnsi="Times New Roman" w:cs="Times New Roman"/>
@@ -5680,7 +6075,7 @@
         <w:lastRenderedPageBreak/>
         <w:t>References</w:t>
       </w:r>
-      <w:bookmarkEnd w:id="5"/>
+      <w:bookmarkEnd w:id="4"/>
     </w:p>
     <w:p>
       <w:pPr>
@@ -5712,23 +6107,7 @@
           <w:rFonts w:ascii="Times New Roman" w:hAnsi="Times New Roman" w:cs="Times New Roman"/>
           <w:sz w:val="24"/>
         </w:rPr>
-        <w:t>Wagner, B. (</w:t>
-      </w:r>
-      <w:proofErr w:type="spellStart"/>
-      <w:r>
-        <w:rPr>
-          <w:rFonts w:ascii="Times New Roman" w:hAnsi="Times New Roman" w:cs="Times New Roman"/>
-          <w:sz w:val="24"/>
-        </w:rPr>
-        <w:t>n.d.</w:t>
-      </w:r>
-      <w:proofErr w:type="spellEnd"/>
-      <w:r>
-        <w:rPr>
-          <w:rFonts w:ascii="Times New Roman" w:hAnsi="Times New Roman" w:cs="Times New Roman"/>
-          <w:sz w:val="24"/>
-        </w:rPr>
-        <w:t>). Interfaces (C# Programming Guide). Retrieved November 09, 2017, from https://docs.microsoft.com/en-us/dotnet/csharp/programming-guide/interfaces/</w:t>
+        <w:t>Wagner, B. (n.d.). Interfaces (C# Programming Guide). Retrieved November 09, 2017, from https://docs.microsoft.com/en-us/dotnet/csharp/programming-guide/interfaces/</w:t>
       </w:r>
     </w:p>
     <w:p>
@@ -5747,29 +6126,30 @@
           <w:sz w:val="24"/>
           <w:szCs w:val="24"/>
         </w:rPr>
-        <w:t>How to: Create and Run a Unit Test. (</w:t>
-      </w:r>
-      <w:proofErr w:type="spellStart"/>
-      <w:r>
+        <w:t>How to: Create and Run a Unit Test. (n.d.). Retrieved November 2, 2017, from https://msdn.microsoft.com/en-us/library/ms182524(v=vs.90).aspx</w:t>
+      </w:r>
+    </w:p>
+    <w:p>
+      <w:pPr>
+        <w:spacing w:after="0" w:line="480" w:lineRule="auto"/>
+        <w:ind w:left="720" w:hanging="720"/>
         <w:rPr>
           <w:rFonts w:ascii="Times New Roman" w:hAnsi="Times New Roman" w:cs="Times New Roman"/>
           <w:sz w:val="24"/>
           <w:szCs w:val="24"/>
         </w:rPr>
-        <w:t>n.d.</w:t>
-      </w:r>
-      <w:proofErr w:type="spellEnd"/>
+      </w:pPr>
       <w:r>
         <w:rPr>
           <w:rFonts w:ascii="Times New Roman" w:hAnsi="Times New Roman" w:cs="Times New Roman"/>
           <w:sz w:val="24"/>
           <w:szCs w:val="24"/>
         </w:rPr>
-        <w:t>). Retrieved November 2, 2017, from https://msdn.microsoft.com/en-us/library/ms182524(v=vs.90).aspx</w:t>
+        <w:t>https://stackoverflow.com/questions/26593348/get-max-value-in-a-list-of-points</w:t>
       </w:r>
     </w:p>
     <w:sectPr>
-      <w:footerReference w:type="default" r:id="rId12"/>
+      <w:footerReference w:type="default" r:id="rId9"/>
       <w:pgSz w:w="12240" w:h="15840"/>
       <w:pgMar w:top="1440" w:right="1440" w:bottom="1440" w:left="1440" w:header="720" w:footer="720" w:gutter="0"/>
       <w:cols w:space="720"/>
@@ -5859,7 +6239,7 @@
             <w:noProof/>
             <w:sz w:val="24"/>
           </w:rPr>
-          <w:t>9</w:t>
+          <w:t>8</w:t>
         </w:r>
         <w:r>
           <w:rPr>
@@ -6496,6 +6876,18 @@
     <w:uiPriority w:val="99"/>
     <w:rsid w:val="001A7C90"/>
   </w:style>
+  <w:style w:type="character" w:styleId="UnresolvedMention">
+    <w:name w:val="Unresolved Mention"/>
+    <w:basedOn w:val="DefaultParagraphFont"/>
+    <w:uiPriority w:val="99"/>
+    <w:semiHidden/>
+    <w:unhideWhenUsed/>
+    <w:rsid w:val="007C48F3"/>
+    <w:rPr>
+      <w:color w:val="808080"/>
+      <w:shd w:val="clear" w:color="auto" w:fill="E6E6E6"/>
+    </w:rPr>
+  </w:style>
 </w:styles>
 </file>
 
@@ -6765,7 +7157,7 @@
 </file>
 
 <file path=customXml/itemProps1.xml><?xml version="1.0" encoding="utf-8"?>
-<ds:datastoreItem xmlns:ds="http://schemas.openxmlformats.org/officeDocument/2006/customXml" ds:itemID="{BF503260-D424-4D60-ACA7-59D1B1808A74}">
+<ds:datastoreItem xmlns:ds="http://schemas.openxmlformats.org/officeDocument/2006/customXml" ds:itemID="{2FC4B0F1-1982-4E63-B2BF-A2782573097F}">
   <ds:schemaRefs>
     <ds:schemaRef ds:uri="http://schemas.openxmlformats.org/officeDocument/2006/bibliography"/>
   </ds:schemaRefs>

</xml_diff>

<commit_message>
need to add figures and write more in report
</commit_message>
<xml_diff>
--- a/project3/report.docx
+++ b/project3/report.docx
@@ -71,7 +71,7 @@
                           </a:ln>
                           <a:extLst>
                             <a:ext uri="{91240B29-F687-4f45-9708-019B960494DF}">
-                              <a14:hiddenLine xmlns:a14="http://schemas.microsoft.com/office/drawing/2010/main" xmlns:w="http://schemas.openxmlformats.org/wordprocessingml/2006/main" xmlns:w10="urn:schemas-microsoft-com:office:word" xmlns:v="urn:schemas-microsoft-com:vml" xmlns:o="urn:schemas-microsoft-com:office:office" xmlns:mv="urn:schemas-microsoft-com:mac:vml" xmlns:mo="http://schemas.microsoft.com/office/mac/office/2008/main" xmlns="" w="12700">
+                              <a14:hiddenLine xmlns="" xmlns:mo="http://schemas.microsoft.com/office/mac/office/2008/main" xmlns:mv="urn:schemas-microsoft-com:mac:vml" xmlns:o="urn:schemas-microsoft-com:office:office" xmlns:v="urn:schemas-microsoft-com:vml" xmlns:w10="urn:schemas-microsoft-com:office:word" xmlns:w="http://schemas.openxmlformats.org/wordprocessingml/2006/main" xmlns:a14="http://schemas.microsoft.com/office/drawing/2010/main" w="12700">
                                 <a:solidFill>
                                   <a:srgbClr val="000000"/>
                                 </a:solidFill>
@@ -109,7 +109,7 @@
                           </a:ln>
                           <a:extLst>
                             <a:ext uri="{91240B29-F687-4f45-9708-019B960494DF}">
-                              <a14:hiddenLine xmlns:a14="http://schemas.microsoft.com/office/drawing/2010/main" xmlns:w="http://schemas.openxmlformats.org/wordprocessingml/2006/main" xmlns:w10="urn:schemas-microsoft-com:office:word" xmlns:v="urn:schemas-microsoft-com:vml" xmlns:o="urn:schemas-microsoft-com:office:office" xmlns:mv="urn:schemas-microsoft-com:mac:vml" xmlns:mo="http://schemas.microsoft.com/office/mac/office/2008/main" xmlns="" w="12700">
+                              <a14:hiddenLine xmlns="" xmlns:mo="http://schemas.microsoft.com/office/mac/office/2008/main" xmlns:mv="urn:schemas-microsoft-com:mac:vml" xmlns:o="urn:schemas-microsoft-com:office:office" xmlns:v="urn:schemas-microsoft-com:vml" xmlns:w10="urn:schemas-microsoft-com:office:word" xmlns:w="http://schemas.openxmlformats.org/wordprocessingml/2006/main" xmlns:a14="http://schemas.microsoft.com/office/drawing/2010/main" w="12700">
                                 <a:solidFill>
                                   <a:srgbClr val="000000"/>
                                 </a:solidFill>
@@ -3822,14 +3822,14 @@
                         </a:ln>
                         <a:extLst>
                           <a:ext uri="{909E8E84-426E-40dd-AFC4-6F175D3DCCD1}">
-                            <a14:hiddenFill xmlns:a14="http://schemas.microsoft.com/office/drawing/2010/main" xmlns:w="http://schemas.openxmlformats.org/wordprocessingml/2006/main" xmlns:w10="urn:schemas-microsoft-com:office:word" xmlns:v="urn:schemas-microsoft-com:vml" xmlns:o="urn:schemas-microsoft-com:office:office" xmlns:mv="urn:schemas-microsoft-com:mac:vml" xmlns:mo="http://schemas.microsoft.com/office/mac/office/2008/main" xmlns="">
+                            <a14:hiddenFill xmlns="" xmlns:mo="http://schemas.microsoft.com/office/mac/office/2008/main" xmlns:mv="urn:schemas-microsoft-com:mac:vml" xmlns:o="urn:schemas-microsoft-com:office:office" xmlns:v="urn:schemas-microsoft-com:vml" xmlns:w10="urn:schemas-microsoft-com:office:word" xmlns:w="http://schemas.openxmlformats.org/wordprocessingml/2006/main" xmlns:a14="http://schemas.microsoft.com/office/drawing/2010/main">
                               <a:solidFill>
                                 <a:srgbClr val="FFFFFF"/>
                               </a:solidFill>
                             </a14:hiddenFill>
                           </a:ext>
                           <a:ext uri="{91240B29-F687-4f45-9708-019B960494DF}">
-                            <a14:hiddenLine xmlns:a14="http://schemas.microsoft.com/office/drawing/2010/main" xmlns:w="http://schemas.openxmlformats.org/wordprocessingml/2006/main" xmlns:w10="urn:schemas-microsoft-com:office:word" xmlns:v="urn:schemas-microsoft-com:vml" xmlns:o="urn:schemas-microsoft-com:office:office" xmlns:mv="urn:schemas-microsoft-com:mac:vml" xmlns:mo="http://schemas.microsoft.com/office/mac/office/2008/main" xmlns="" w="6350">
+                            <a14:hiddenLine xmlns="" xmlns:mo="http://schemas.microsoft.com/office/mac/office/2008/main" xmlns:mv="urn:schemas-microsoft-com:mac:vml" xmlns:o="urn:schemas-microsoft-com:office:office" xmlns:v="urn:schemas-microsoft-com:vml" xmlns:w10="urn:schemas-microsoft-com:office:word" xmlns:w="http://schemas.openxmlformats.org/wordprocessingml/2006/main" xmlns:a14="http://schemas.microsoft.com/office/drawing/2010/main" w="6350">
                               <a:solidFill>
                                 <a:srgbClr val="000000"/>
                               </a:solidFill>
@@ -4031,14 +4031,14 @@
                         </a:ln>
                         <a:extLst>
                           <a:ext uri="{909E8E84-426E-40dd-AFC4-6F175D3DCCD1}">
-                            <a14:hiddenFill xmlns:a14="http://schemas.microsoft.com/office/drawing/2010/main" xmlns:w="http://schemas.openxmlformats.org/wordprocessingml/2006/main" xmlns:w10="urn:schemas-microsoft-com:office:word" xmlns:v="urn:schemas-microsoft-com:vml" xmlns:o="urn:schemas-microsoft-com:office:office" xmlns:mv="urn:schemas-microsoft-com:mac:vml" xmlns:mo="http://schemas.microsoft.com/office/mac/office/2008/main" xmlns="">
+                            <a14:hiddenFill xmlns="" xmlns:mo="http://schemas.microsoft.com/office/mac/office/2008/main" xmlns:mv="urn:schemas-microsoft-com:mac:vml" xmlns:o="urn:schemas-microsoft-com:office:office" xmlns:v="urn:schemas-microsoft-com:vml" xmlns:w10="urn:schemas-microsoft-com:office:word" xmlns:w="http://schemas.openxmlformats.org/wordprocessingml/2006/main" xmlns:a14="http://schemas.microsoft.com/office/drawing/2010/main">
                               <a:solidFill>
                                 <a:srgbClr val="FFFFFF"/>
                               </a:solidFill>
                             </a14:hiddenFill>
                           </a:ext>
                           <a:ext uri="{91240B29-F687-4f45-9708-019B960494DF}">
-                            <a14:hiddenLine xmlns:a14="http://schemas.microsoft.com/office/drawing/2010/main" xmlns:w="http://schemas.openxmlformats.org/wordprocessingml/2006/main" xmlns:w10="urn:schemas-microsoft-com:office:word" xmlns:v="urn:schemas-microsoft-com:vml" xmlns:o="urn:schemas-microsoft-com:office:office" xmlns:mv="urn:schemas-microsoft-com:mac:vml" xmlns:mo="http://schemas.microsoft.com/office/mac/office/2008/main" xmlns="" w="6350">
+                            <a14:hiddenLine xmlns="" xmlns:mo="http://schemas.microsoft.com/office/mac/office/2008/main" xmlns:mv="urn:schemas-microsoft-com:mac:vml" xmlns:o="urn:schemas-microsoft-com:office:office" xmlns:v="urn:schemas-microsoft-com:vml" xmlns:w10="urn:schemas-microsoft-com:office:word" xmlns:w="http://schemas.openxmlformats.org/wordprocessingml/2006/main" xmlns:a14="http://schemas.microsoft.com/office/drawing/2010/main" w="6350">
                               <a:solidFill>
                                 <a:srgbClr val="000000"/>
                               </a:solidFill>
@@ -4848,7 +4848,7 @@
                     </pic:cNvPicPr>
                   </pic:nvPicPr>
                   <pic:blipFill rotWithShape="1">
-                    <a:blip r:embed="rId7">
+                    <a:blip r:embed="rId8">
                       <a:extLst>
                         <a:ext uri="{28A0092B-C50C-407E-A947-70E740481C1C}">
                           <a14:useLocalDpi xmlns:a14="http://schemas.microsoft.com/office/drawing/2010/main" val="0"/>
@@ -5273,7 +5273,7 @@
                     <pic:cNvPicPr/>
                   </pic:nvPicPr>
                   <pic:blipFill>
-                    <a:blip r:embed="rId8">
+                    <a:blip r:embed="rId9">
                       <a:extLst>
                         <a:ext uri="{28A0092B-C50C-407E-A947-70E740481C1C}">
                           <a14:useLocalDpi xmlns:a14="http://schemas.microsoft.com/office/drawing/2010/main" val="0"/>
@@ -5954,6 +5954,74 @@
         </w:rPr>
         <w:t>ultiple classes.</w:t>
       </w:r>
+    </w:p>
+    <w:p>
+      <w:pPr>
+        <w:spacing w:line="480" w:lineRule="auto"/>
+        <w:rPr>
+          <w:rFonts w:ascii="Times New Roman" w:hAnsi="Times New Roman" w:cs="Times New Roman"/>
+          <w:sz w:val="24"/>
+        </w:rPr>
+      </w:pPr>
+    </w:p>
+    <w:p>
+      <w:pPr>
+        <w:numPr>
+          <w:ilvl w:val="0"/>
+          <w:numId w:val="1"/>
+        </w:numPr>
+        <w:shd w:val="clear" w:color="auto" w:fill="DDFFDD"/>
+        <w:spacing w:before="100" w:beforeAutospacing="1" w:after="100" w:afterAutospacing="1" w:line="240" w:lineRule="auto"/>
+        <w:rPr>
+          <w:rFonts w:ascii="Times New Roman" w:eastAsia="Times New Roman" w:hAnsi="Times New Roman" w:cs="Times New Roman"/>
+          <w:color w:val="000000"/>
+          <w:sz w:val="27"/>
+          <w:szCs w:val="27"/>
+        </w:rPr>
+      </w:pPr>
+      <w:r>
+        <w:rPr>
+          <w:rFonts w:ascii="Times New Roman" w:eastAsia="Times New Roman" w:hAnsi="Times New Roman" w:cs="Times New Roman"/>
+          <w:color w:val="000000"/>
+          <w:sz w:val="27"/>
+          <w:szCs w:val="27"/>
+        </w:rPr>
+        <w:t>For each design pattern, explain in detail what your alternative design would be, and what problem with that design the use of this pattern solves (if it does).</w:t>
+      </w:r>
+    </w:p>
+    <w:p>
+      <w:pPr>
+        <w:numPr>
+          <w:ilvl w:val="0"/>
+          <w:numId w:val="1"/>
+        </w:numPr>
+        <w:shd w:val="clear" w:color="auto" w:fill="DDFFDD"/>
+        <w:spacing w:before="100" w:beforeAutospacing="1" w:after="100" w:afterAutospacing="1" w:line="240" w:lineRule="auto"/>
+        <w:rPr>
+          <w:rFonts w:ascii="Times New Roman" w:eastAsia="Times New Roman" w:hAnsi="Times New Roman" w:cs="Times New Roman"/>
+          <w:color w:val="000000"/>
+          <w:sz w:val="27"/>
+          <w:szCs w:val="27"/>
+        </w:rPr>
+      </w:pPr>
+      <w:r>
+        <w:rPr>
+          <w:rFonts w:ascii="Times New Roman" w:eastAsia="Times New Roman" w:hAnsi="Times New Roman" w:cs="Times New Roman"/>
+          <w:color w:val="000000"/>
+          <w:sz w:val="27"/>
+          <w:szCs w:val="27"/>
+        </w:rPr>
+        <w:t>Explain in detail what is good about your Design Pattern (DP)-based design, and what is problematic about your DP-based design.</w:t>
+      </w:r>
+    </w:p>
+    <w:p>
+      <w:pPr>
+        <w:spacing w:line="480" w:lineRule="auto"/>
+        <w:rPr>
+          <w:rFonts w:ascii="Times New Roman" w:hAnsi="Times New Roman" w:cs="Times New Roman"/>
+          <w:sz w:val="24"/>
+        </w:rPr>
+      </w:pPr>
       <w:bookmarkStart w:id="3" w:name="_GoBack"/>
       <w:bookmarkEnd w:id="3"/>
     </w:p>
@@ -6037,15 +6105,6 @@
           <w:sz w:val="24"/>
         </w:rPr>
       </w:pPr>
-    </w:p>
-    <w:p>
-      <w:pPr>
-        <w:spacing w:line="480" w:lineRule="auto"/>
-        <w:rPr>
-          <w:rFonts w:ascii="Times New Roman" w:hAnsi="Times New Roman" w:cs="Times New Roman"/>
-          <w:sz w:val="24"/>
-        </w:rPr>
-      </w:pPr>
       <w:r>
         <w:rPr>
           <w:rFonts w:ascii="Times New Roman" w:hAnsi="Times New Roman" w:cs="Times New Roman"/>
@@ -6149,7 +6208,7 @@
       </w:r>
     </w:p>
     <w:sectPr>
-      <w:footerReference w:type="default" r:id="rId9"/>
+      <w:footerReference w:type="default" r:id="rId10"/>
       <w:pgSz w:w="12240" w:h="15840"/>
       <w:pgMar w:top="1440" w:right="1440" w:bottom="1440" w:left="1440" w:header="720" w:footer="720" w:gutter="0"/>
       <w:cols w:space="720"/>
@@ -6283,6 +6342,127 @@
     </w:p>
   </w:footnote>
 </w:footnotes>
+</file>
+
+<file path=word/numbering.xml><?xml version="1.0" encoding="utf-8"?>
+<w:numbering xmlns:wpc="http://schemas.microsoft.com/office/word/2010/wordprocessingCanvas" xmlns:cx="http://schemas.microsoft.com/office/drawing/2014/chartex" xmlns:cx1="http://schemas.microsoft.com/office/drawing/2015/9/8/chartex" xmlns:cx2="http://schemas.microsoft.com/office/drawing/2015/10/21/chartex" xmlns:cx3="http://schemas.microsoft.com/office/drawing/2016/5/9/chartex" xmlns:cx4="http://schemas.microsoft.com/office/drawing/2016/5/10/chartex" xmlns:cx5="http://schemas.microsoft.com/office/drawing/2016/5/11/chartex" xmlns:cx6="http://schemas.microsoft.com/office/drawing/2016/5/12/chartex" xmlns:cx7="http://schemas.microsoft.com/office/drawing/2016/5/13/chartex" xmlns:cx8="http://schemas.microsoft.com/office/drawing/2016/5/14/chartex" xmlns:mc="http://schemas.openxmlformats.org/markup-compatibility/2006" xmlns:aink="http://schemas.microsoft.com/office/drawing/2016/ink" xmlns:am3d="http://schemas.microsoft.com/office/drawing/2017/model3d" xmlns:o="urn:schemas-microsoft-com:office:office" xmlns:r="http://schemas.openxmlformats.org/officeDocument/2006/relationships" xmlns:m="http://schemas.openxmlformats.org/officeDocument/2006/math" xmlns:v="urn:schemas-microsoft-com:vml" xmlns:wp14="http://schemas.microsoft.com/office/word/2010/wordprocessingDrawing" xmlns:wp="http://schemas.openxmlformats.org/drawingml/2006/wordprocessingDrawing" xmlns:w10="urn:schemas-microsoft-com:office:word" xmlns:w="http://schemas.openxmlformats.org/wordprocessingml/2006/main" xmlns:w14="http://schemas.microsoft.com/office/word/2010/wordml" xmlns:w15="http://schemas.microsoft.com/office/word/2012/wordml" xmlns:w16se="http://schemas.microsoft.com/office/word/2015/wordml/symex" xmlns:wpg="http://schemas.microsoft.com/office/word/2010/wordprocessingGroup" xmlns:wpi="http://schemas.microsoft.com/office/word/2010/wordprocessingInk" xmlns:wne="http://schemas.microsoft.com/office/word/2006/wordml" xmlns:wps="http://schemas.microsoft.com/office/word/2010/wordprocessingShape" mc:Ignorable="w14 w15 w16se wp14">
+  <w:abstractNum w:abstractNumId="0" w15:restartNumberingAfterBreak="0">
+    <w:nsid w:val="4E444BC9"/>
+    <w:multiLevelType w:val="multilevel"/>
+    <w:tmpl w:val="559E0124"/>
+    <w:lvl w:ilvl="0">
+      <w:start w:val="1"/>
+      <w:numFmt w:val="decimal"/>
+      <w:lvlText w:val="%1."/>
+      <w:lvlJc w:val="left"/>
+      <w:pPr>
+        <w:tabs>
+          <w:tab w:val="num" w:pos="720"/>
+        </w:tabs>
+        <w:ind w:left="720" w:hanging="360"/>
+      </w:pPr>
+    </w:lvl>
+    <w:lvl w:ilvl="1" w:tentative="1">
+      <w:start w:val="1"/>
+      <w:numFmt w:val="decimal"/>
+      <w:lvlText w:val="%2."/>
+      <w:lvlJc w:val="left"/>
+      <w:pPr>
+        <w:tabs>
+          <w:tab w:val="num" w:pos="1440"/>
+        </w:tabs>
+        <w:ind w:left="1440" w:hanging="360"/>
+      </w:pPr>
+    </w:lvl>
+    <w:lvl w:ilvl="2" w:tentative="1">
+      <w:start w:val="1"/>
+      <w:numFmt w:val="decimal"/>
+      <w:lvlText w:val="%3."/>
+      <w:lvlJc w:val="left"/>
+      <w:pPr>
+        <w:tabs>
+          <w:tab w:val="num" w:pos="2160"/>
+        </w:tabs>
+        <w:ind w:left="2160" w:hanging="360"/>
+      </w:pPr>
+    </w:lvl>
+    <w:lvl w:ilvl="3" w:tentative="1">
+      <w:start w:val="1"/>
+      <w:numFmt w:val="decimal"/>
+      <w:lvlText w:val="%4."/>
+      <w:lvlJc w:val="left"/>
+      <w:pPr>
+        <w:tabs>
+          <w:tab w:val="num" w:pos="2880"/>
+        </w:tabs>
+        <w:ind w:left="2880" w:hanging="360"/>
+      </w:pPr>
+    </w:lvl>
+    <w:lvl w:ilvl="4" w:tentative="1">
+      <w:start w:val="1"/>
+      <w:numFmt w:val="decimal"/>
+      <w:lvlText w:val="%5."/>
+      <w:lvlJc w:val="left"/>
+      <w:pPr>
+        <w:tabs>
+          <w:tab w:val="num" w:pos="3600"/>
+        </w:tabs>
+        <w:ind w:left="3600" w:hanging="360"/>
+      </w:pPr>
+    </w:lvl>
+    <w:lvl w:ilvl="5" w:tentative="1">
+      <w:start w:val="1"/>
+      <w:numFmt w:val="decimal"/>
+      <w:lvlText w:val="%6."/>
+      <w:lvlJc w:val="left"/>
+      <w:pPr>
+        <w:tabs>
+          <w:tab w:val="num" w:pos="4320"/>
+        </w:tabs>
+        <w:ind w:left="4320" w:hanging="360"/>
+      </w:pPr>
+    </w:lvl>
+    <w:lvl w:ilvl="6" w:tentative="1">
+      <w:start w:val="1"/>
+      <w:numFmt w:val="decimal"/>
+      <w:lvlText w:val="%7."/>
+      <w:lvlJc w:val="left"/>
+      <w:pPr>
+        <w:tabs>
+          <w:tab w:val="num" w:pos="5040"/>
+        </w:tabs>
+        <w:ind w:left="5040" w:hanging="360"/>
+      </w:pPr>
+    </w:lvl>
+    <w:lvl w:ilvl="7" w:tentative="1">
+      <w:start w:val="1"/>
+      <w:numFmt w:val="decimal"/>
+      <w:lvlText w:val="%8."/>
+      <w:lvlJc w:val="left"/>
+      <w:pPr>
+        <w:tabs>
+          <w:tab w:val="num" w:pos="5760"/>
+        </w:tabs>
+        <w:ind w:left="5760" w:hanging="360"/>
+      </w:pPr>
+    </w:lvl>
+    <w:lvl w:ilvl="8" w:tentative="1">
+      <w:start w:val="1"/>
+      <w:numFmt w:val="decimal"/>
+      <w:lvlText w:val="%9."/>
+      <w:lvlJc w:val="left"/>
+      <w:pPr>
+        <w:tabs>
+          <w:tab w:val="num" w:pos="6480"/>
+        </w:tabs>
+        <w:ind w:left="6480" w:hanging="360"/>
+      </w:pPr>
+    </w:lvl>
+  </w:abstractNum>
+  <w:num w:numId="1">
+    <w:abstractNumId w:val="0"/>
+  </w:num>
+</w:numbering>
 </file>
 
 <file path=word/styles.xml><?xml version="1.0" encoding="utf-8"?>
@@ -7157,7 +7337,7 @@
 </file>
 
 <file path=customXml/itemProps1.xml><?xml version="1.0" encoding="utf-8"?>
-<ds:datastoreItem xmlns:ds="http://schemas.openxmlformats.org/officeDocument/2006/customXml" ds:itemID="{2FC4B0F1-1982-4E63-B2BF-A2782573097F}">
+<ds:datastoreItem xmlns:ds="http://schemas.openxmlformats.org/officeDocument/2006/customXml" ds:itemID="{907A959C-6B71-4C1A-AD8D-08608538F36D}">
   <ds:schemaRefs>
     <ds:schemaRef ds:uri="http://schemas.openxmlformats.org/officeDocument/2006/bibliography"/>
   </ds:schemaRefs>

</xml_diff>